<commit_message>
Typo fix in activity 08
</commit_message>
<xml_diff>
--- a/docs/materials/08-A-IssueTracker.docx
+++ b/docs/materials/08-A-IssueTracker.docx
@@ -1,6 +1,6 @@
 
 <file path=word/document.xml><?xml version="1.0" encoding="utf-8"?>
-<w:document xmlns:wpc="http://schemas.microsoft.com/office/word/2010/wordprocessingCanvas" xmlns:cx="http://schemas.microsoft.com/office/drawing/2014/chartex" xmlns:cx1="http://schemas.microsoft.com/office/drawing/2015/9/8/chartex" xmlns:cx2="http://schemas.microsoft.com/office/drawing/2015/10/21/chartex" xmlns:cx3="http://schemas.microsoft.com/office/drawing/2016/5/9/chartex" xmlns:cx4="http://schemas.microsoft.com/office/drawing/2016/5/10/chartex" xmlns:cx5="http://schemas.microsoft.com/office/drawing/2016/5/11/chartex" xmlns:cx6="http://schemas.microsoft.com/office/drawing/2016/5/12/chartex" xmlns:cx7="http://schemas.microsoft.com/office/drawing/2016/5/13/chartex" xmlns:cx8="http://schemas.microsoft.com/office/drawing/2016/5/14/chartex" xmlns:mc="http://schemas.openxmlformats.org/markup-compatibility/2006" xmlns:aink="http://schemas.microsoft.com/office/drawing/2016/ink" xmlns:am3d="http://schemas.microsoft.com/office/drawing/2017/model3d" xmlns:o="urn:schemas-microsoft-com:office:office" xmlns:oel="http://schemas.microsoft.com/office/2019/extlst" xmlns:r="http://schemas.openxmlformats.org/officeDocument/2006/relationships" xmlns:m="http://schemas.openxmlformats.org/officeDocument/2006/math" xmlns:v="urn:schemas-microsoft-com:vml" xmlns:wp14="http://schemas.microsoft.com/office/word/2010/wordprocessingDrawing" xmlns:wp="http://schemas.openxmlformats.org/drawingml/2006/wordprocessingDrawing" xmlns:w10="urn:schemas-microsoft-com:office:word" xmlns:w="http://schemas.openxmlformats.org/wordprocessingml/2006/main" xmlns:w14="http://schemas.microsoft.com/office/word/2010/wordml" xmlns:w15="http://schemas.microsoft.com/office/word/2012/wordml" xmlns:w16cex="http://schemas.microsoft.com/office/word/2018/wordml/cex" xmlns:w16cid="http://schemas.microsoft.com/office/word/2016/wordml/cid" xmlns:w16="http://schemas.microsoft.com/office/word/2018/wordml" xmlns:w16sdtdh="http://schemas.microsoft.com/office/word/2020/wordml/sdtdatahash" xmlns:w16se="http://schemas.microsoft.com/office/word/2015/wordml/symex" xmlns:wpg="http://schemas.microsoft.com/office/word/2010/wordprocessingGroup" xmlns:wpi="http://schemas.microsoft.com/office/word/2010/wordprocessingInk" xmlns:wne="http://schemas.microsoft.com/office/word/2006/wordml" xmlns:wps="http://schemas.microsoft.com/office/word/2010/wordprocessingShape" mc:Ignorable="w14 w15 w16se w16cid w16 w16cex w16sdtdh wp14">
+<w:document xmlns:wpc="http://schemas.microsoft.com/office/word/2010/wordprocessingCanvas" xmlns:cx="http://schemas.microsoft.com/office/drawing/2014/chartex" xmlns:cx1="http://schemas.microsoft.com/office/drawing/2015/9/8/chartex" xmlns:cx2="http://schemas.microsoft.com/office/drawing/2015/10/21/chartex" xmlns:cx3="http://schemas.microsoft.com/office/drawing/2016/5/9/chartex" xmlns:cx4="http://schemas.microsoft.com/office/drawing/2016/5/10/chartex" xmlns:cx5="http://schemas.microsoft.com/office/drawing/2016/5/11/chartex" xmlns:cx6="http://schemas.microsoft.com/office/drawing/2016/5/12/chartex" xmlns:cx7="http://schemas.microsoft.com/office/drawing/2016/5/13/chartex" xmlns:cx8="http://schemas.microsoft.com/office/drawing/2016/5/14/chartex" xmlns:mc="http://schemas.openxmlformats.org/markup-compatibility/2006" xmlns:aink="http://schemas.microsoft.com/office/drawing/2016/ink" xmlns:am3d="http://schemas.microsoft.com/office/drawing/2017/model3d" xmlns:o="urn:schemas-microsoft-com:office:office" xmlns:oel="http://schemas.microsoft.com/office/2019/extlst" xmlns:r="http://schemas.openxmlformats.org/officeDocument/2006/relationships" xmlns:m="http://schemas.openxmlformats.org/officeDocument/2006/math" xmlns:v="urn:schemas-microsoft-com:vml" xmlns:wp14="http://schemas.microsoft.com/office/word/2010/wordprocessingDrawing" xmlns:wp="http://schemas.openxmlformats.org/drawingml/2006/wordprocessingDrawing" xmlns:w10="urn:schemas-microsoft-com:office:word" xmlns:w="http://schemas.openxmlformats.org/wordprocessingml/2006/main" xmlns:w14="http://schemas.microsoft.com/office/word/2010/wordml" xmlns:w15="http://schemas.microsoft.com/office/word/2012/wordml" xmlns:w16cex="http://schemas.microsoft.com/office/word/2018/wordml/cex" xmlns:w16cid="http://schemas.microsoft.com/office/word/2016/wordml/cid" xmlns:w16="http://schemas.microsoft.com/office/word/2018/wordml" xmlns:w16du="http://schemas.microsoft.com/office/word/2023/wordml/word16du" xmlns:w16sdtdh="http://schemas.microsoft.com/office/word/2020/wordml/sdtdatahash" xmlns:w16se="http://schemas.microsoft.com/office/word/2015/wordml/symex" xmlns:wpg="http://schemas.microsoft.com/office/word/2010/wordprocessingGroup" xmlns:wpi="http://schemas.microsoft.com/office/word/2010/wordprocessingInk" xmlns:wne="http://schemas.microsoft.com/office/word/2006/wordml" xmlns:wps="http://schemas.microsoft.com/office/word/2010/wordprocessingShape" mc:Ignorable="w14 w15 w16se w16cid w16 w16cex w16sdtdh wp14">
   <w:body>
     <w:p>
       <w:pPr>
@@ -41,25 +41,7 @@
           <w:b/>
           <w:bCs/>
         </w:rPr>
-        <w:t xml:space="preserve"> (</w:t>
-      </w:r>
-      <w:proofErr w:type="spellStart"/>
-      <w:r>
-        <w:rPr>
-          <w:rFonts w:asciiTheme="minorHAnsi" w:hAnsiTheme="minorHAnsi" w:cstheme="minorHAnsi"/>
-          <w:b/>
-          <w:bCs/>
-        </w:rPr>
-        <w:t>WiD</w:t>
-      </w:r>
-      <w:proofErr w:type="spellEnd"/>
-      <w:r>
-        <w:rPr>
-          <w:rFonts w:asciiTheme="minorHAnsi" w:hAnsiTheme="minorHAnsi" w:cstheme="minorHAnsi"/>
-          <w:b/>
-          <w:bCs/>
-        </w:rPr>
-        <w:t>)</w:t>
+        <w:t xml:space="preserve"> (WiD)</w:t>
       </w:r>
     </w:p>
     <w:p>
@@ -200,21 +182,7 @@
         <w:rPr>
           <w:rFonts w:asciiTheme="minorHAnsi" w:hAnsiTheme="minorHAnsi" w:cstheme="minorHAnsi"/>
         </w:rPr>
-        <w:t xml:space="preserve"> use the FarmData2 issue tracker and explore of the FarmData2 bugs/issues reported there.  Finally, you will investigate potential bugs in FarmData2 and add a new ticket in the issue tracker to describe one of them.  The writing of this ticket provides practice with technical writing for an audience of software developers and is the writing in the discipline (</w:t>
-      </w:r>
-      <w:proofErr w:type="spellStart"/>
-      <w:r>
-        <w:rPr>
-          <w:rFonts w:asciiTheme="minorHAnsi" w:hAnsiTheme="minorHAnsi" w:cstheme="minorHAnsi"/>
-        </w:rPr>
-        <w:t>WiD</w:t>
-      </w:r>
-      <w:proofErr w:type="spellEnd"/>
-      <w:r>
-        <w:rPr>
-          <w:rFonts w:asciiTheme="minorHAnsi" w:hAnsiTheme="minorHAnsi" w:cstheme="minorHAnsi"/>
-        </w:rPr>
-        <w:t>) activity for this course.</w:t>
+        <w:t xml:space="preserve"> use the FarmData2 issue tracker and explore of the FarmData2 bugs/issues reported there.  Finally, you will investigate potential bugs in FarmData2 and add a new ticket in the issue tracker to describe one of them.  The writing of this ticket provides practice with technical writing for an audience of software developers and is the writing in the discipline (WiD) activity for this course.</w:t>
       </w:r>
     </w:p>
     <w:p>
@@ -354,21 +322,7 @@
         <w:rPr>
           <w:rFonts w:asciiTheme="minorHAnsi" w:hAnsiTheme="minorHAnsi" w:cstheme="minorHAnsi"/>
         </w:rPr>
-        <w:t xml:space="preserve"> by having your laptop connected to the Dickinson </w:t>
-      </w:r>
-      <w:proofErr w:type="spellStart"/>
-      <w:r>
-        <w:rPr>
-          <w:rFonts w:asciiTheme="minorHAnsi" w:hAnsiTheme="minorHAnsi" w:cstheme="minorHAnsi"/>
-        </w:rPr>
-        <w:t>WiFi</w:t>
-      </w:r>
-      <w:proofErr w:type="spellEnd"/>
-      <w:r>
-        <w:rPr>
-          <w:rFonts w:asciiTheme="minorHAnsi" w:hAnsiTheme="minorHAnsi" w:cstheme="minorHAnsi"/>
-        </w:rPr>
-        <w:t xml:space="preserve"> or by using one of the lab machines.</w:t>
+        <w:t xml:space="preserve"> by having your laptop connected to the Dickinson WiFi or by using one of the lab machines.</w:t>
       </w:r>
     </w:p>
     <w:p>
@@ -706,21 +660,7 @@
         <w:rPr>
           <w:rFonts w:asciiTheme="minorHAnsi" w:hAnsiTheme="minorHAnsi"/>
         </w:rPr>
-        <w:t xml:space="preserve">Nothing is required here.  Just be sure you </w:t>
-      </w:r>
-      <w:proofErr w:type="gramStart"/>
-      <w:r>
-        <w:rPr>
-          <w:rFonts w:asciiTheme="minorHAnsi" w:hAnsiTheme="minorHAnsi"/>
-        </w:rPr>
-        <w:t>are able to</w:t>
-      </w:r>
-      <w:proofErr w:type="gramEnd"/>
-      <w:r>
-        <w:rPr>
-          <w:rFonts w:asciiTheme="minorHAnsi" w:hAnsiTheme="minorHAnsi"/>
-        </w:rPr>
-        <w:t xml:space="preserve"> log in.</w:t>
+        <w:t>Nothing is required here.  Just be sure you are able to log in.</w:t>
       </w:r>
     </w:p>
     <w:p>
@@ -742,7 +682,6 @@
         </w:rPr>
         <w:t xml:space="preserve">The main features of FarmData2 are contained in the </w:t>
       </w:r>
-      <w:proofErr w:type="spellStart"/>
       <w:r>
         <w:rPr>
           <w:rFonts w:asciiTheme="minorHAnsi" w:hAnsiTheme="minorHAnsi" w:cstheme="minorHAnsi"/>
@@ -751,14 +690,12 @@
         </w:rPr>
         <w:t>FieldKit</w:t>
       </w:r>
-      <w:proofErr w:type="spellEnd"/>
       <w:r>
         <w:rPr>
           <w:rFonts w:asciiTheme="minorHAnsi" w:hAnsiTheme="minorHAnsi" w:cstheme="minorHAnsi"/>
         </w:rPr>
         <w:t xml:space="preserve"> and the </w:t>
       </w:r>
-      <w:proofErr w:type="spellStart"/>
       <w:r>
         <w:rPr>
           <w:rFonts w:asciiTheme="minorHAnsi" w:hAnsiTheme="minorHAnsi" w:cstheme="minorHAnsi"/>
@@ -767,7 +704,6 @@
         </w:rPr>
         <w:t>BarnKit</w:t>
       </w:r>
-      <w:proofErr w:type="spellEnd"/>
       <w:r>
         <w:rPr>
           <w:rFonts w:asciiTheme="minorHAnsi" w:hAnsiTheme="minorHAnsi" w:cstheme="minorHAnsi"/>
@@ -796,21 +732,7 @@
         <w:rPr>
           <w:rFonts w:asciiTheme="minorHAnsi" w:hAnsiTheme="minorHAnsi" w:cstheme="minorHAnsi"/>
         </w:rPr>
-        <w:t xml:space="preserve"> elements of the </w:t>
-      </w:r>
-      <w:proofErr w:type="spellStart"/>
-      <w:r>
-        <w:rPr>
-          <w:rFonts w:asciiTheme="minorHAnsi" w:hAnsiTheme="minorHAnsi" w:cstheme="minorHAnsi"/>
-        </w:rPr>
-        <w:t>FieldKit</w:t>
-      </w:r>
-      <w:proofErr w:type="spellEnd"/>
-      <w:r>
-        <w:rPr>
-          <w:rFonts w:asciiTheme="minorHAnsi" w:hAnsiTheme="minorHAnsi" w:cstheme="minorHAnsi"/>
-        </w:rPr>
-        <w:t xml:space="preserve"> are designed to </w:t>
+        <w:t xml:space="preserve"> elements of the FieldKit are designed to </w:t>
       </w:r>
       <w:r>
         <w:rPr>
@@ -818,7 +740,6 @@
         </w:rPr>
         <w:t xml:space="preserve">allow workers in the field to </w:t>
       </w:r>
-      <w:proofErr w:type="gramStart"/>
       <w:r>
         <w:rPr>
           <w:rFonts w:asciiTheme="minorHAnsi" w:hAnsiTheme="minorHAnsi" w:cstheme="minorHAnsi"/>
@@ -829,34 +750,13 @@
         <w:rPr>
           <w:rFonts w:asciiTheme="minorHAnsi" w:hAnsiTheme="minorHAnsi" w:cstheme="minorHAnsi"/>
         </w:rPr>
-        <w:t>enter new data</w:t>
-      </w:r>
-      <w:proofErr w:type="gramEnd"/>
-      <w:r>
-        <w:rPr>
-          <w:rFonts w:asciiTheme="minorHAnsi" w:hAnsiTheme="minorHAnsi" w:cstheme="minorHAnsi"/>
-        </w:rPr>
-        <w:t xml:space="preserve"> </w:t>
-      </w:r>
-      <w:r>
-        <w:rPr>
-          <w:rFonts w:asciiTheme="minorHAnsi" w:hAnsiTheme="minorHAnsi" w:cstheme="minorHAnsi"/>
-        </w:rPr>
-        <w:t xml:space="preserve">about activities on the farm.  The elements of the </w:t>
-      </w:r>
-      <w:proofErr w:type="spellStart"/>
-      <w:r>
-        <w:rPr>
-          <w:rFonts w:asciiTheme="minorHAnsi" w:hAnsiTheme="minorHAnsi" w:cstheme="minorHAnsi"/>
-        </w:rPr>
-        <w:t>BarnKit</w:t>
-      </w:r>
-      <w:proofErr w:type="spellEnd"/>
-      <w:r>
-        <w:rPr>
-          <w:rFonts w:asciiTheme="minorHAnsi" w:hAnsiTheme="minorHAnsi" w:cstheme="minorHAnsi"/>
-        </w:rPr>
-        <w:t xml:space="preserve"> are designed to support farmers in planning and organic certification tasks by allow</w:t>
+        <w:t xml:space="preserve">enter new data </w:t>
+      </w:r>
+      <w:r>
+        <w:rPr>
+          <w:rFonts w:asciiTheme="minorHAnsi" w:hAnsiTheme="minorHAnsi" w:cstheme="minorHAnsi"/>
+        </w:rPr>
+        <w:t>about activities on the farm.  The elements of the BarnKit are designed to support farmers in planning and organic certification tasks by allow</w:t>
       </w:r>
       <w:r>
         <w:rPr>
@@ -880,41 +780,13 @@
         <w:rPr>
           <w:rFonts w:asciiTheme="minorHAnsi" w:hAnsiTheme="minorHAnsi" w:cstheme="minorHAnsi"/>
         </w:rPr>
-        <w:t>tracking and reporting of Seedings (</w:t>
-      </w:r>
-      <w:proofErr w:type="gramStart"/>
-      <w:r>
-        <w:rPr>
-          <w:rFonts w:asciiTheme="minorHAnsi" w:hAnsiTheme="minorHAnsi" w:cstheme="minorHAnsi"/>
-        </w:rPr>
-        <w:t>i.e.</w:t>
-      </w:r>
-      <w:proofErr w:type="gramEnd"/>
-      <w:r>
-        <w:rPr>
-          <w:rFonts w:asciiTheme="minorHAnsi" w:hAnsiTheme="minorHAnsi" w:cstheme="minorHAnsi"/>
-        </w:rPr>
-        <w:t xml:space="preserve"> planting seeds</w:t>
-      </w:r>
-      <w:r>
-        <w:rPr>
-          <w:rFonts w:asciiTheme="minorHAnsi" w:hAnsiTheme="minorHAnsi" w:cstheme="minorHAnsi"/>
-        </w:rPr>
-        <w:t xml:space="preserve"> in a field or a greenhouse).  The </w:t>
-      </w:r>
-      <w:proofErr w:type="spellStart"/>
-      <w:r>
-        <w:rPr>
-          <w:rFonts w:asciiTheme="minorHAnsi" w:hAnsiTheme="minorHAnsi" w:cstheme="minorHAnsi"/>
-        </w:rPr>
-        <w:t>FieldKit</w:t>
-      </w:r>
-      <w:proofErr w:type="spellEnd"/>
-      <w:r>
-        <w:rPr>
-          <w:rFonts w:asciiTheme="minorHAnsi" w:hAnsiTheme="minorHAnsi" w:cstheme="minorHAnsi"/>
-        </w:rPr>
-        <w:t xml:space="preserve"> includes a </w:t>
+        <w:t>tracking and reporting of Seedings (i.e. planting seeds</w:t>
+      </w:r>
+      <w:r>
+        <w:rPr>
+          <w:rFonts w:asciiTheme="minorHAnsi" w:hAnsiTheme="minorHAnsi" w:cstheme="minorHAnsi"/>
+        </w:rPr>
+        <w:t xml:space="preserve"> in a field or a greenhouse).  The FieldKit includes a </w:t>
       </w:r>
       <w:r>
         <w:rPr>
@@ -928,21 +800,7 @@
         <w:rPr>
           <w:rFonts w:asciiTheme="minorHAnsi" w:hAnsiTheme="minorHAnsi" w:cstheme="minorHAnsi"/>
         </w:rPr>
-        <w:t xml:space="preserve"> form and the </w:t>
-      </w:r>
-      <w:proofErr w:type="spellStart"/>
-      <w:r>
-        <w:rPr>
-          <w:rFonts w:asciiTheme="minorHAnsi" w:hAnsiTheme="minorHAnsi" w:cstheme="minorHAnsi"/>
-        </w:rPr>
-        <w:t>BarnKit</w:t>
-      </w:r>
-      <w:proofErr w:type="spellEnd"/>
-      <w:r>
-        <w:rPr>
-          <w:rFonts w:asciiTheme="minorHAnsi" w:hAnsiTheme="minorHAnsi" w:cstheme="minorHAnsi"/>
-        </w:rPr>
-        <w:t xml:space="preserve"> includes a </w:t>
+        <w:t xml:space="preserve"> form and the BarnKit includes a </w:t>
       </w:r>
       <w:r>
         <w:rPr>
@@ -1008,21 +866,7 @@
         <w:rPr>
           <w:rFonts w:asciiTheme="minorHAnsi" w:hAnsiTheme="minorHAnsi" w:cstheme="minorHAnsi"/>
         </w:rPr>
-        <w:t xml:space="preserve"> (</w:t>
-      </w:r>
-      <w:proofErr w:type="gramStart"/>
-      <w:r>
-        <w:rPr>
-          <w:rFonts w:asciiTheme="minorHAnsi" w:hAnsiTheme="minorHAnsi" w:cstheme="minorHAnsi"/>
-        </w:rPr>
-        <w:t>i.e.</w:t>
-      </w:r>
-      <w:proofErr w:type="gramEnd"/>
-      <w:r>
-        <w:rPr>
-          <w:rFonts w:asciiTheme="minorHAnsi" w:hAnsiTheme="minorHAnsi" w:cstheme="minorHAnsi"/>
-        </w:rPr>
-        <w:t xml:space="preserve"> </w:t>
+        <w:t xml:space="preserve"> (i.e. </w:t>
       </w:r>
       <w:r>
         <w:rPr>
@@ -1040,21 +884,7 @@
         <w:rPr>
           <w:rFonts w:asciiTheme="minorHAnsi" w:hAnsiTheme="minorHAnsi" w:cstheme="minorHAnsi"/>
         </w:rPr>
-        <w:t xml:space="preserve">e using is populated with a sample </w:t>
-      </w:r>
-      <w:proofErr w:type="spellStart"/>
-      <w:r>
-        <w:rPr>
-          <w:rFonts w:asciiTheme="minorHAnsi" w:hAnsiTheme="minorHAnsi" w:cstheme="minorHAnsi"/>
-        </w:rPr>
-        <w:t>databse</w:t>
-      </w:r>
-      <w:proofErr w:type="spellEnd"/>
-      <w:r>
-        <w:rPr>
-          <w:rFonts w:asciiTheme="minorHAnsi" w:hAnsiTheme="minorHAnsi" w:cstheme="minorHAnsi"/>
-        </w:rPr>
-        <w:t xml:space="preserve"> that contains anonymized data from all of </w:t>
+        <w:t xml:space="preserve">e using is populated with a sample databse that contains anonymized data from all of </w:t>
       </w:r>
       <w:r>
         <w:rPr>
@@ -1096,7 +926,6 @@
         </w:rPr>
         <w:t xml:space="preserve"> sub-tab within the </w:t>
       </w:r>
-      <w:proofErr w:type="spellStart"/>
       <w:r>
         <w:rPr>
           <w:rFonts w:asciiTheme="minorHAnsi" w:hAnsiTheme="minorHAnsi" w:cstheme="minorHAnsi"/>
@@ -1105,7 +934,6 @@
         </w:rPr>
         <w:t>BarnKit</w:t>
       </w:r>
-      <w:proofErr w:type="spellEnd"/>
       <w:r>
         <w:rPr>
           <w:rFonts w:asciiTheme="minorHAnsi" w:hAnsiTheme="minorHAnsi" w:cstheme="minorHAnsi"/>
@@ -1226,21 +1054,7 @@
         <w:rPr>
           <w:rFonts w:asciiTheme="minorHAnsi" w:hAnsiTheme="minorHAnsi" w:cstheme="minorHAnsi"/>
         </w:rPr>
-        <w:t>. In which area(s) (</w:t>
-      </w:r>
-      <w:proofErr w:type="gramStart"/>
-      <w:r>
-        <w:rPr>
-          <w:rFonts w:asciiTheme="minorHAnsi" w:hAnsiTheme="minorHAnsi" w:cstheme="minorHAnsi"/>
-        </w:rPr>
-        <w:t>i.e.</w:t>
-      </w:r>
-      <w:proofErr w:type="gramEnd"/>
-      <w:r>
-        <w:rPr>
-          <w:rFonts w:asciiTheme="minorHAnsi" w:hAnsiTheme="minorHAnsi" w:cstheme="minorHAnsi"/>
-        </w:rPr>
-        <w:t xml:space="preserve"> fields) were turnips planted between March 1</w:t>
+        <w:t>. In which area(s) (i.e. fields) were turnips planted between March 1</w:t>
       </w:r>
       <w:r>
         <w:rPr>
@@ -1414,7 +1228,6 @@
         </w:rPr>
         <w:t xml:space="preserve"> on </w:t>
       </w:r>
-      <w:proofErr w:type="spellStart"/>
       <w:r>
         <w:rPr>
           <w:rFonts w:asciiTheme="minorHAnsi" w:hAnsiTheme="minorHAnsi" w:cstheme="minorHAnsi"/>
@@ -1423,7 +1236,6 @@
         </w:rPr>
         <w:t>FieldKit</w:t>
       </w:r>
-      <w:proofErr w:type="spellEnd"/>
       <w:r>
         <w:rPr>
           <w:rFonts w:asciiTheme="minorHAnsi" w:hAnsiTheme="minorHAnsi" w:cstheme="minorHAnsi"/>
@@ -1765,21 +1577,7 @@
             <w:rStyle w:val="Hyperlink"/>
             <w:rFonts w:asciiTheme="minorHAnsi" w:hAnsiTheme="minorHAnsi" w:cstheme="minorHAnsi"/>
           </w:rPr>
-          <w:t>https://capgemini.github.io/testing/eff</w:t>
-        </w:r>
-        <w:r>
-          <w:rPr>
-            <w:rStyle w:val="Hyperlink"/>
-            <w:rFonts w:asciiTheme="minorHAnsi" w:hAnsiTheme="minorHAnsi" w:cstheme="minorHAnsi"/>
-          </w:rPr>
-          <w:t>e</w:t>
-        </w:r>
-        <w:r>
-          <w:rPr>
-            <w:rStyle w:val="Hyperlink"/>
-            <w:rFonts w:asciiTheme="minorHAnsi" w:hAnsiTheme="minorHAnsi" w:cstheme="minorHAnsi"/>
-          </w:rPr>
-          <w:t>ctive-bug-reports</w:t>
+          <w:t>https://capgemini.github.io/testing/effective-bug-reports</w:t>
         </w:r>
       </w:hyperlink>
       <w:r>
@@ -2095,9 +1893,6 @@
             <w:pPr>
               <w:rPr>
                 <w:rFonts w:asciiTheme="minorHAnsi" w:hAnsiTheme="minorHAnsi" w:cstheme="minorHAnsi"/>
-                <w:b/>
-                <w:bCs/>
-                <w:u w:val="single"/>
               </w:rPr>
             </w:pPr>
           </w:p>
@@ -2116,9 +1911,6 @@
             <w:pPr>
               <w:rPr>
                 <w:rFonts w:asciiTheme="minorHAnsi" w:hAnsiTheme="minorHAnsi" w:cstheme="minorHAnsi"/>
-                <w:b/>
-                <w:bCs/>
-                <w:u w:val="single"/>
               </w:rPr>
             </w:pPr>
           </w:p>
@@ -2175,9 +1967,6 @@
             <w:pPr>
               <w:rPr>
                 <w:rFonts w:asciiTheme="minorHAnsi" w:hAnsiTheme="minorHAnsi" w:cstheme="minorHAnsi"/>
-                <w:b/>
-                <w:bCs/>
-                <w:u w:val="single"/>
               </w:rPr>
             </w:pPr>
           </w:p>
@@ -2196,9 +1985,6 @@
             <w:pPr>
               <w:rPr>
                 <w:rFonts w:asciiTheme="minorHAnsi" w:hAnsiTheme="minorHAnsi" w:cstheme="minorHAnsi"/>
-                <w:b/>
-                <w:bCs/>
-                <w:u w:val="single"/>
               </w:rPr>
             </w:pPr>
           </w:p>
@@ -2255,9 +2041,6 @@
             <w:pPr>
               <w:rPr>
                 <w:rFonts w:asciiTheme="minorHAnsi" w:hAnsiTheme="minorHAnsi" w:cstheme="minorHAnsi"/>
-                <w:b/>
-                <w:bCs/>
-                <w:u w:val="single"/>
               </w:rPr>
             </w:pPr>
           </w:p>
@@ -2276,9 +2059,6 @@
             <w:pPr>
               <w:rPr>
                 <w:rFonts w:asciiTheme="minorHAnsi" w:hAnsiTheme="minorHAnsi" w:cstheme="minorHAnsi"/>
-                <w:b/>
-                <w:bCs/>
-                <w:u w:val="single"/>
               </w:rPr>
             </w:pPr>
           </w:p>
@@ -3246,21 +3026,7 @@
         <w:rPr>
           <w:rFonts w:asciiTheme="minorHAnsi" w:hAnsiTheme="minorHAnsi" w:cstheme="minorHAnsi"/>
         </w:rPr>
-        <w:t xml:space="preserve"> (</w:t>
-      </w:r>
-      <w:proofErr w:type="gramStart"/>
-      <w:r>
-        <w:rPr>
-          <w:rFonts w:asciiTheme="minorHAnsi" w:hAnsiTheme="minorHAnsi" w:cstheme="minorHAnsi"/>
-        </w:rPr>
-        <w:t>i.e.</w:t>
-      </w:r>
-      <w:proofErr w:type="gramEnd"/>
-      <w:r>
-        <w:rPr>
-          <w:rFonts w:asciiTheme="minorHAnsi" w:hAnsiTheme="minorHAnsi" w:cstheme="minorHAnsi"/>
-        </w:rPr>
-        <w:t xml:space="preserve"> Issues). </w:t>
+        <w:t xml:space="preserve"> (i.e. Issues). </w:t>
       </w:r>
       <w:r>
         <w:rPr>
@@ -3298,21 +3064,7 @@
         <w:rPr>
           <w:rFonts w:asciiTheme="minorHAnsi" w:hAnsiTheme="minorHAnsi" w:cstheme="minorHAnsi"/>
         </w:rPr>
-        <w:t>All issue trackers will have some way to search for tickets.  The issue tracker provided by GitHub (</w:t>
-      </w:r>
-      <w:proofErr w:type="gramStart"/>
-      <w:r>
-        <w:rPr>
-          <w:rFonts w:asciiTheme="minorHAnsi" w:hAnsiTheme="minorHAnsi" w:cstheme="minorHAnsi"/>
-        </w:rPr>
-        <w:t>i.e.</w:t>
-      </w:r>
-      <w:proofErr w:type="gramEnd"/>
-      <w:r>
-        <w:rPr>
-          <w:rFonts w:asciiTheme="minorHAnsi" w:hAnsiTheme="minorHAnsi" w:cstheme="minorHAnsi"/>
-        </w:rPr>
-        <w:t xml:space="preserve"> the one you are looking at), calls this “Filtering” rather than searching and provides the user interface element shown below.</w:t>
+        <w:t>All issue trackers will have some way to search for tickets.  The issue tracker provided by GitHub (i.e. the one you are looking at), calls this “Filtering” rather than searching and provides the user interface element shown below.</w:t>
       </w:r>
     </w:p>
     <w:p>
@@ -3390,8 +3142,6 @@
         </w:rPr>
         <w:t xml:space="preserve">The text </w:t>
       </w:r>
-      <w:proofErr w:type="spellStart"/>
-      <w:proofErr w:type="gramStart"/>
       <w:r>
         <w:rPr>
           <w:rFonts w:ascii="Courier" w:hAnsi="Courier" w:cstheme="minorHAnsi"/>
@@ -3402,30 +3152,14 @@
         <w:rPr>
           <w:rFonts w:ascii="Courier" w:hAnsi="Courier" w:cstheme="minorHAnsi"/>
         </w:rPr>
-        <w:t>issue</w:t>
-      </w:r>
-      <w:proofErr w:type="spellEnd"/>
-      <w:proofErr w:type="gramEnd"/>
+        <w:t>issue is:</w:t>
+      </w:r>
       <w:r>
         <w:rPr>
           <w:rFonts w:ascii="Courier" w:hAnsi="Courier" w:cstheme="minorHAnsi"/>
         </w:rPr>
-        <w:t xml:space="preserve"> </w:t>
-      </w:r>
-      <w:proofErr w:type="spellStart"/>
-      <w:r>
-        <w:rPr>
-          <w:rFonts w:ascii="Courier" w:hAnsi="Courier" w:cstheme="minorHAnsi"/>
-        </w:rPr>
-        <w:t>is:</w:t>
-      </w:r>
-      <w:r>
-        <w:rPr>
-          <w:rFonts w:ascii="Courier" w:hAnsi="Courier" w:cstheme="minorHAnsi"/>
-        </w:rPr>
         <w:t>open</w:t>
       </w:r>
-      <w:proofErr w:type="spellEnd"/>
       <w:r>
         <w:rPr>
           <w:rFonts w:asciiTheme="minorHAnsi" w:hAnsiTheme="minorHAnsi" w:cstheme="minorHAnsi"/>
@@ -3517,21 +3251,7 @@
           <w:rFonts w:asciiTheme="minorHAnsi" w:hAnsiTheme="minorHAnsi" w:cstheme="minorHAnsi"/>
         </w:rPr>
         <w:lastRenderedPageBreak/>
-        <w:t xml:space="preserve">You can modify or add additional text to the Filters to make your search more specific.  For </w:t>
-      </w:r>
-      <w:proofErr w:type="gramStart"/>
-      <w:r>
-        <w:rPr>
-          <w:rFonts w:asciiTheme="minorHAnsi" w:hAnsiTheme="minorHAnsi" w:cstheme="minorHAnsi"/>
-        </w:rPr>
-        <w:t>example</w:t>
-      </w:r>
-      <w:proofErr w:type="gramEnd"/>
-      <w:r>
-        <w:rPr>
-          <w:rFonts w:asciiTheme="minorHAnsi" w:hAnsiTheme="minorHAnsi" w:cstheme="minorHAnsi"/>
-        </w:rPr>
-        <w:t xml:space="preserve"> the following will search for open issue tickets related to the Seeding Report.</w:t>
+        <w:t>You can modify or add additional text to the Filters to make your search more specific.  For example the following will search for open issue tickets related to the Seeding Report.</w:t>
       </w:r>
     </w:p>
     <w:p>
@@ -3551,6 +3271,7 @@
       <w:r>
         <w:rPr>
           <w:rFonts w:asciiTheme="minorHAnsi" w:hAnsiTheme="minorHAnsi" w:cstheme="minorHAnsi"/>
+          <w:noProof/>
         </w:rPr>
         <w:drawing>
           <wp:inline distT="0" distB="0" distL="0" distR="0" wp14:anchorId="0092C833" wp14:editId="1A16F537">
@@ -3624,21 +3345,7 @@
         <w:rPr>
           <w:rFonts w:asciiTheme="minorHAnsi" w:hAnsiTheme="minorHAnsi" w:cstheme="minorHAnsi"/>
         </w:rPr>
-        <w:t xml:space="preserve">When a user or developer observes a behavior in a product that might be a bug the first </w:t>
-      </w:r>
-      <w:proofErr w:type="gramStart"/>
-      <w:r>
-        <w:rPr>
-          <w:rFonts w:asciiTheme="minorHAnsi" w:hAnsiTheme="minorHAnsi" w:cstheme="minorHAnsi"/>
-        </w:rPr>
-        <w:t>thing</w:t>
-      </w:r>
-      <w:proofErr w:type="gramEnd"/>
-      <w:r>
-        <w:rPr>
-          <w:rFonts w:asciiTheme="minorHAnsi" w:hAnsiTheme="minorHAnsi" w:cstheme="minorHAnsi"/>
-        </w:rPr>
-        <w:t xml:space="preserve"> they should do is search the issue tracker to see if that bug has already been reported.  Searching first, helps to prevent the creation of </w:t>
+        <w:t xml:space="preserve">When a user or developer observes a behavior in a product that might be a bug the first thing they should do is search the issue tracker to see if that bug has already been reported.  Searching first, helps to prevent the creation of </w:t>
       </w:r>
       <w:r>
         <w:rPr>
@@ -3670,21 +3377,7 @@
         <w:rPr>
           <w:rFonts w:asciiTheme="minorHAnsi" w:hAnsiTheme="minorHAnsi" w:cstheme="minorHAnsi"/>
         </w:rPr>
-        <w:t>ask you to use the search feature (</w:t>
-      </w:r>
-      <w:proofErr w:type="gramStart"/>
-      <w:r>
-        <w:rPr>
-          <w:rFonts w:asciiTheme="minorHAnsi" w:hAnsiTheme="minorHAnsi" w:cstheme="minorHAnsi"/>
-        </w:rPr>
-        <w:t>i.e.</w:t>
-      </w:r>
-      <w:proofErr w:type="gramEnd"/>
-      <w:r>
-        <w:rPr>
-          <w:rFonts w:asciiTheme="minorHAnsi" w:hAnsiTheme="minorHAnsi" w:cstheme="minorHAnsi"/>
-        </w:rPr>
-        <w:t xml:space="preserve"> Filters) in the issue tracker to find </w:t>
+        <w:t xml:space="preserve">ask you to use the search feature (i.e. Filters) in the issue tracker to find </w:t>
       </w:r>
       <w:r>
         <w:rPr>
@@ -3813,14 +3506,12 @@
           <w:rFonts w:asciiTheme="minorHAnsi" w:hAnsiTheme="minorHAnsi" w:cstheme="minorHAnsi"/>
         </w:rPr>
       </w:pPr>
-      <w:proofErr w:type="spellStart"/>
       <w:r>
         <w:rPr>
           <w:rFonts w:asciiTheme="minorHAnsi" w:hAnsiTheme="minorHAnsi" w:cstheme="minorHAnsi"/>
         </w:rPr>
         <w:t>i</w:t>
       </w:r>
-      <w:proofErr w:type="spellEnd"/>
       <w:r>
         <w:rPr>
           <w:rFonts w:asciiTheme="minorHAnsi" w:hAnsiTheme="minorHAnsi" w:cstheme="minorHAnsi"/>
@@ -3979,119 +3670,7 @@
         <w:rPr>
           <w:rFonts w:asciiTheme="minorHAnsi" w:hAnsiTheme="minorHAnsi" w:cstheme="minorHAnsi"/>
         </w:rPr>
-        <w:t xml:space="preserve">. The </w:t>
-      </w:r>
-      <w:proofErr w:type="spellStart"/>
-      <w:r>
-        <w:rPr>
-          <w:rFonts w:asciiTheme="minorHAnsi" w:hAnsiTheme="minorHAnsi" w:cstheme="minorHAnsi"/>
-        </w:rPr>
-        <w:t>FieldKit</w:t>
-      </w:r>
-      <w:proofErr w:type="spellEnd"/>
-      <w:r>
-        <w:rPr>
-          <w:rFonts w:asciiTheme="minorHAnsi" w:hAnsiTheme="minorHAnsi" w:cstheme="minorHAnsi"/>
-        </w:rPr>
-        <w:t xml:space="preserve"> and </w:t>
-      </w:r>
-      <w:proofErr w:type="spellStart"/>
-      <w:r>
-        <w:rPr>
-          <w:rFonts w:asciiTheme="minorHAnsi" w:hAnsiTheme="minorHAnsi" w:cstheme="minorHAnsi"/>
-        </w:rPr>
-        <w:t>BarnKit</w:t>
-      </w:r>
-      <w:proofErr w:type="spellEnd"/>
-      <w:r>
-        <w:rPr>
-          <w:rFonts w:asciiTheme="minorHAnsi" w:hAnsiTheme="minorHAnsi" w:cstheme="minorHAnsi"/>
-        </w:rPr>
-        <w:t xml:space="preserve"> tabs each have sub-tabs for their different features.  For example, the </w:t>
-      </w:r>
-      <w:proofErr w:type="spellStart"/>
-      <w:r>
-        <w:rPr>
-          <w:rFonts w:asciiTheme="minorHAnsi" w:hAnsiTheme="minorHAnsi" w:cstheme="minorHAnsi"/>
-        </w:rPr>
-        <w:t>FieldKit</w:t>
-      </w:r>
-      <w:proofErr w:type="spellEnd"/>
-      <w:r>
-        <w:rPr>
-          <w:rFonts w:asciiTheme="minorHAnsi" w:hAnsiTheme="minorHAnsi" w:cstheme="minorHAnsi"/>
-        </w:rPr>
-        <w:t xml:space="preserve"> has tabs for “Info” and the “Seeding Input.”  If you look at both the </w:t>
-      </w:r>
-      <w:proofErr w:type="spellStart"/>
-      <w:r>
-        <w:rPr>
-          <w:rFonts w:asciiTheme="minorHAnsi" w:hAnsiTheme="minorHAnsi" w:cstheme="minorHAnsi"/>
-        </w:rPr>
-        <w:t>FieldKit</w:t>
-      </w:r>
-      <w:proofErr w:type="spellEnd"/>
-      <w:r>
-        <w:rPr>
-          <w:rFonts w:asciiTheme="minorHAnsi" w:hAnsiTheme="minorHAnsi" w:cstheme="minorHAnsi"/>
-        </w:rPr>
-        <w:t xml:space="preserve"> and the </w:t>
-      </w:r>
-      <w:proofErr w:type="spellStart"/>
-      <w:r>
-        <w:rPr>
-          <w:rFonts w:asciiTheme="minorHAnsi" w:hAnsiTheme="minorHAnsi" w:cstheme="minorHAnsi"/>
-        </w:rPr>
-        <w:t>BarnKit</w:t>
-      </w:r>
-      <w:proofErr w:type="spellEnd"/>
-      <w:r>
-        <w:rPr>
-          <w:rFonts w:asciiTheme="minorHAnsi" w:hAnsiTheme="minorHAnsi" w:cstheme="minorHAnsi"/>
-        </w:rPr>
-        <w:t xml:space="preserve"> </w:t>
-      </w:r>
-      <w:proofErr w:type="gramStart"/>
-      <w:r>
-        <w:rPr>
-          <w:rFonts w:asciiTheme="minorHAnsi" w:hAnsiTheme="minorHAnsi" w:cstheme="minorHAnsi"/>
-        </w:rPr>
-        <w:t>tabs</w:t>
-      </w:r>
-      <w:proofErr w:type="gramEnd"/>
-      <w:r>
-        <w:rPr>
-          <w:rFonts w:asciiTheme="minorHAnsi" w:hAnsiTheme="minorHAnsi" w:cstheme="minorHAnsi"/>
-        </w:rPr>
-        <w:t xml:space="preserve"> you’ll notice that the ordering of the sub-tabs is inconsistent.  The “Info” tab is on the left in the </w:t>
-      </w:r>
-      <w:proofErr w:type="spellStart"/>
-      <w:r>
-        <w:rPr>
-          <w:rFonts w:asciiTheme="minorHAnsi" w:hAnsiTheme="minorHAnsi" w:cstheme="minorHAnsi"/>
-        </w:rPr>
-        <w:t>FieldKit</w:t>
-      </w:r>
-      <w:proofErr w:type="spellEnd"/>
-      <w:r>
-        <w:rPr>
-          <w:rFonts w:asciiTheme="minorHAnsi" w:hAnsiTheme="minorHAnsi" w:cstheme="minorHAnsi"/>
-        </w:rPr>
-        <w:t xml:space="preserve"> and on the right in the </w:t>
-      </w:r>
-      <w:proofErr w:type="spellStart"/>
-      <w:r>
-        <w:rPr>
-          <w:rFonts w:asciiTheme="minorHAnsi" w:hAnsiTheme="minorHAnsi" w:cstheme="minorHAnsi"/>
-        </w:rPr>
-        <w:t>BarnKit</w:t>
-      </w:r>
-      <w:proofErr w:type="spellEnd"/>
-      <w:r>
-        <w:rPr>
-          <w:rFonts w:asciiTheme="minorHAnsi" w:hAnsiTheme="minorHAnsi" w:cstheme="minorHAnsi"/>
-        </w:rPr>
-        <w:t>.</w:t>
+        <w:t>. The FieldKit and BarnKit tabs each have sub-tabs for their different features.  For example, the FieldKit has tabs for “Info” and the “Seeding Input.”  If you look at both the FieldKit and the BarnKit tabs you’ll notice that the ordering of the sub-tabs is inconsistent.  The “Info” tab is on the left in the FieldKit and on the right in the BarnKit.</w:t>
       </w:r>
     </w:p>
     <w:p>
@@ -4108,14 +3687,12 @@
           <w:rFonts w:asciiTheme="minorHAnsi" w:hAnsiTheme="minorHAnsi" w:cstheme="minorHAnsi"/>
         </w:rPr>
       </w:pPr>
-      <w:proofErr w:type="spellStart"/>
       <w:r>
         <w:rPr>
           <w:rFonts w:asciiTheme="minorHAnsi" w:hAnsiTheme="minorHAnsi" w:cstheme="minorHAnsi"/>
         </w:rPr>
         <w:t>i</w:t>
       </w:r>
-      <w:proofErr w:type="spellEnd"/>
       <w:r>
         <w:rPr>
           <w:rFonts w:asciiTheme="minorHAnsi" w:hAnsiTheme="minorHAnsi" w:cstheme="minorHAnsi"/>
@@ -4439,21 +4016,7 @@
         <w:rPr>
           <w:rFonts w:asciiTheme="minorHAnsi" w:hAnsiTheme="minorHAnsi" w:cstheme="minorHAnsi"/>
         </w:rPr>
-        <w:t xml:space="preserve">Modify the filter criteria to show </w:t>
-      </w:r>
-      <w:proofErr w:type="gramStart"/>
-      <w:r>
-        <w:rPr>
-          <w:rFonts w:asciiTheme="minorHAnsi" w:hAnsiTheme="minorHAnsi" w:cstheme="minorHAnsi"/>
-        </w:rPr>
-        <w:t>all of</w:t>
-      </w:r>
-      <w:proofErr w:type="gramEnd"/>
-      <w:r>
-        <w:rPr>
-          <w:rFonts w:asciiTheme="minorHAnsi" w:hAnsiTheme="minorHAnsi" w:cstheme="minorHAnsi"/>
-        </w:rPr>
-        <w:t xml:space="preserve"> the closed tickets in the issue tracker.</w:t>
+        <w:t>Modify the filter criteria to show all of the closed tickets in the issue tracker.</w:t>
       </w:r>
     </w:p>
     <w:p>
@@ -4563,35 +4126,7 @@
         <w:rPr>
           <w:rFonts w:asciiTheme="minorHAnsi" w:hAnsiTheme="minorHAnsi" w:cstheme="minorHAnsi"/>
         </w:rPr>
-        <w:t xml:space="preserve"> tickets can have “Labels” next to them (</w:t>
-      </w:r>
-      <w:proofErr w:type="gramStart"/>
-      <w:r>
-        <w:rPr>
-          <w:rFonts w:asciiTheme="minorHAnsi" w:hAnsiTheme="minorHAnsi" w:cstheme="minorHAnsi"/>
-        </w:rPr>
-        <w:t>e.g.</w:t>
-      </w:r>
-      <w:proofErr w:type="gramEnd"/>
-      <w:r>
-        <w:rPr>
-          <w:rFonts w:asciiTheme="minorHAnsi" w:hAnsiTheme="minorHAnsi" w:cstheme="minorHAnsi"/>
-        </w:rPr>
-        <w:t xml:space="preserve"> “bug”, “enhancement”, etc.).  These labels help to organize the issue tracker and make it easier for maintainers and developers to find issues of interest (</w:t>
-      </w:r>
-      <w:proofErr w:type="gramStart"/>
-      <w:r>
-        <w:rPr>
-          <w:rFonts w:asciiTheme="minorHAnsi" w:hAnsiTheme="minorHAnsi" w:cstheme="minorHAnsi"/>
-        </w:rPr>
-        <w:t>e.g.</w:t>
-      </w:r>
-      <w:proofErr w:type="gramEnd"/>
-      <w:r>
-        <w:rPr>
-          <w:rFonts w:asciiTheme="minorHAnsi" w:hAnsiTheme="minorHAnsi" w:cstheme="minorHAnsi"/>
-        </w:rPr>
-        <w:t xml:space="preserve"> “good first issue”, “documentation”, etc.).   The “Label” drop down provides a convenient way to filter the issues by their “Labels”.  </w:t>
+        <w:t xml:space="preserve"> tickets can have “Labels” next to them (e.g. “bug”, “enhancement”, etc.).  These labels help to organize the issue tracker and make it easier for maintainers and developers to find issues of interest (e.g. “good first issue”, “documentation”, etc.).   The “Label” drop down provides a convenient way to filter the issues by their “Labels”.  </w:t>
       </w:r>
     </w:p>
     <w:p>
@@ -4632,25 +4167,7 @@
         <w:rPr>
           <w:rFonts w:asciiTheme="minorHAnsi" w:hAnsiTheme="minorHAnsi" w:cstheme="minorHAnsi"/>
         </w:rPr>
-        <w:t xml:space="preserve">a. What text </w:t>
-      </w:r>
-      <w:r>
-        <w:rPr>
-          <w:rFonts w:asciiTheme="minorHAnsi" w:hAnsiTheme="minorHAnsi" w:cstheme="minorHAnsi"/>
-        </w:rPr>
-        <w:t>appears in</w:t>
-      </w:r>
-      <w:r>
-        <w:rPr>
-          <w:rFonts w:asciiTheme="minorHAnsi" w:hAnsiTheme="minorHAnsi" w:cstheme="minorHAnsi"/>
-        </w:rPr>
-        <w:t xml:space="preserve"> the search field</w:t>
-      </w:r>
-      <w:r>
-        <w:rPr>
-          <w:rFonts w:asciiTheme="minorHAnsi" w:hAnsiTheme="minorHAnsi" w:cstheme="minorHAnsi"/>
-        </w:rPr>
-        <w:t xml:space="preserve"> when you filter in this way?</w:t>
+        <w:t>a. What text appears in the search field when you filter in this way?</w:t>
       </w:r>
     </w:p>
     <w:p>
@@ -4692,13 +4209,7 @@
           <w:rFonts w:asciiTheme="minorHAnsi" w:hAnsiTheme="minorHAnsi" w:cstheme="minorHAnsi"/>
         </w:rPr>
         <w:tab/>
-        <w:t xml:space="preserve">b. What are the ticket numbers </w:t>
-      </w:r>
-      <w:r>
-        <w:rPr>
-          <w:rFonts w:asciiTheme="minorHAnsi" w:hAnsiTheme="minorHAnsi" w:cstheme="minorHAnsi"/>
-        </w:rPr>
-        <w:t xml:space="preserve">that are </w:t>
+        <w:t xml:space="preserve">b. What are the ticket numbers that are </w:t>
       </w:r>
       <w:r>
         <w:rPr>
@@ -4777,21 +4288,7 @@
         <w:rPr>
           <w:rFonts w:asciiTheme="minorHAnsi" w:hAnsiTheme="minorHAnsi" w:cstheme="minorHAnsi"/>
         </w:rPr>
-        <w:t xml:space="preserve">Ken Fogel in his book Producing </w:t>
-      </w:r>
-      <w:proofErr w:type="gramStart"/>
-      <w:r>
-        <w:rPr>
-          <w:rFonts w:asciiTheme="minorHAnsi" w:hAnsiTheme="minorHAnsi" w:cstheme="minorHAnsi"/>
-        </w:rPr>
-        <w:t>Open Source</w:t>
-      </w:r>
-      <w:proofErr w:type="gramEnd"/>
-      <w:r>
-        <w:rPr>
-          <w:rFonts w:asciiTheme="minorHAnsi" w:hAnsiTheme="minorHAnsi" w:cstheme="minorHAnsi"/>
-        </w:rPr>
-        <w:t xml:space="preserve"> Software says that </w:t>
+        <w:t xml:space="preserve">Ken Fogel in his book Producing Open Source Software says that </w:t>
       </w:r>
       <w:r>
         <w:rPr>
@@ -4831,21 +4328,7 @@
         <w:rPr>
           <w:rFonts w:asciiTheme="minorHAnsi" w:hAnsiTheme="minorHAnsi" w:cstheme="minorHAnsi"/>
         </w:rPr>
-        <w:t xml:space="preserve">”  In addition, even the most skilled and dedicated project maintainers will fall behind in managing the tickets in the issue tracker.  Some tickets will be of higher quality than others, some will need additional information and some bugs/issues will get </w:t>
-      </w:r>
-      <w:proofErr w:type="gramStart"/>
-      <w:r>
-        <w:rPr>
-          <w:rFonts w:asciiTheme="minorHAnsi" w:hAnsiTheme="minorHAnsi" w:cstheme="minorHAnsi"/>
-        </w:rPr>
-        <w:t>fixed</w:t>
-      </w:r>
-      <w:proofErr w:type="gramEnd"/>
-      <w:r>
-        <w:rPr>
-          <w:rFonts w:asciiTheme="minorHAnsi" w:hAnsiTheme="minorHAnsi" w:cstheme="minorHAnsi"/>
-        </w:rPr>
-        <w:t xml:space="preserve"> but the ticket will not be closed. This leads to clutter in the issue tracker and makes it </w:t>
+        <w:t xml:space="preserve">”  In addition, even the most skilled and dedicated project maintainers will fall behind in managing the tickets in the issue tracker.  Some tickets will be of higher quality than others, some will need additional information and some bugs/issues will get fixed but the ticket will not be closed. This leads to clutter in the issue tracker and makes it </w:t>
       </w:r>
       <w:r>
         <w:rPr>
@@ -5198,31 +4681,7 @@
         <w:rPr>
           <w:rFonts w:asciiTheme="minorHAnsi" w:hAnsiTheme="minorHAnsi" w:cstheme="minorHAnsi"/>
         </w:rPr>
-        <w:t xml:space="preserve"> of the ticket’s quality as </w:t>
-      </w:r>
-      <w:r>
-        <w:rPr>
-          <w:rFonts w:asciiTheme="minorHAnsi" w:hAnsiTheme="minorHAnsi" w:cstheme="minorHAnsi"/>
-        </w:rPr>
-        <w:t xml:space="preserve">“poor”, “good”, </w:t>
-      </w:r>
-      <w:r>
-        <w:rPr>
-          <w:rFonts w:asciiTheme="minorHAnsi" w:hAnsiTheme="minorHAnsi" w:cstheme="minorHAnsi"/>
-        </w:rPr>
-        <w:t xml:space="preserve">or </w:t>
-      </w:r>
-      <w:r>
-        <w:rPr>
-          <w:rFonts w:asciiTheme="minorHAnsi" w:hAnsiTheme="minorHAnsi" w:cstheme="minorHAnsi"/>
-        </w:rPr>
-        <w:t xml:space="preserve">“excellent” </w:t>
-      </w:r>
-      <w:r>
-        <w:rPr>
-          <w:rFonts w:asciiTheme="minorHAnsi" w:hAnsiTheme="minorHAnsi" w:cstheme="minorHAnsi"/>
-        </w:rPr>
-        <w:t>based on the criteria that you identified earlier in questions #4 and #5.</w:t>
+        <w:t xml:space="preserve"> of the ticket’s quality as “poor”, “good”, or “excellent” based on the criteria that you identified earlier in questions #4 and #5.</w:t>
       </w:r>
     </w:p>
     <w:p>
@@ -6139,21 +5598,7 @@
         <w:rPr>
           <w:rFonts w:asciiTheme="minorHAnsi" w:hAnsiTheme="minorHAnsi" w:cstheme="minorHAnsi"/>
         </w:rPr>
-        <w:t>. When you find an invalid ticket in the issue tracker (</w:t>
-      </w:r>
-      <w:proofErr w:type="gramStart"/>
-      <w:r>
-        <w:rPr>
-          <w:rFonts w:asciiTheme="minorHAnsi" w:hAnsiTheme="minorHAnsi" w:cstheme="minorHAnsi"/>
-        </w:rPr>
-        <w:t>i.e.</w:t>
-      </w:r>
-      <w:proofErr w:type="gramEnd"/>
-      <w:r>
-        <w:rPr>
-          <w:rFonts w:asciiTheme="minorHAnsi" w:hAnsiTheme="minorHAnsi" w:cstheme="minorHAnsi"/>
-        </w:rPr>
-        <w:t xml:space="preserve"> one for a bug that no longer exists) you should add a comment to the ticket to let the project maintainers know that the issue may have been fixed and that if so the ticket can be closed.</w:t>
+        <w:t>. When you find an invalid ticket in the issue tracker (i.e. one for a bug that no longer exists) you should add a comment to the ticket to let the project maintainers know that the issue may have been fixed and that if so the ticket can be closed.</w:t>
       </w:r>
       <w:r>
         <w:rPr>
@@ -6339,19 +5784,11 @@
         </w:rPr>
         <w:t xml:space="preserve"> you investigated </w:t>
       </w:r>
-      <w:proofErr w:type="gramStart"/>
-      <w:r>
-        <w:rPr>
-          <w:rFonts w:asciiTheme="minorHAnsi" w:hAnsiTheme="minorHAnsi" w:cstheme="minorHAnsi"/>
-        </w:rPr>
-        <w:t>a number of</w:t>
-      </w:r>
-      <w:proofErr w:type="gramEnd"/>
-      <w:r>
-        <w:rPr>
-          <w:rFonts w:asciiTheme="minorHAnsi" w:hAnsiTheme="minorHAnsi" w:cstheme="minorHAnsi"/>
-        </w:rPr>
-        <w:t xml:space="preserve"> issues and found that some of them still exist</w:t>
+      <w:r>
+        <w:rPr>
+          <w:rFonts w:asciiTheme="minorHAnsi" w:hAnsiTheme="minorHAnsi" w:cstheme="minorHAnsi"/>
+        </w:rPr>
+        <w:t>a number of issues and found that some of them still exist</w:t>
       </w:r>
       <w:r>
         <w:rPr>
@@ -6381,21 +5818,7 @@
         <w:rPr>
           <w:rFonts w:asciiTheme="minorHAnsi" w:hAnsiTheme="minorHAnsi" w:cstheme="minorHAnsi"/>
         </w:rPr>
-        <w:t>here is another ticket (</w:t>
-      </w:r>
-      <w:proofErr w:type="gramStart"/>
-      <w:r>
-        <w:rPr>
-          <w:rFonts w:asciiTheme="minorHAnsi" w:hAnsiTheme="minorHAnsi" w:cstheme="minorHAnsi"/>
-        </w:rPr>
-        <w:t>i.e.</w:t>
-      </w:r>
-      <w:proofErr w:type="gramEnd"/>
-      <w:r>
-        <w:rPr>
-          <w:rFonts w:asciiTheme="minorHAnsi" w:hAnsiTheme="minorHAnsi" w:cstheme="minorHAnsi"/>
-        </w:rPr>
-        <w:t xml:space="preserve"> a </w:t>
+        <w:t xml:space="preserve">here is another ticket (i.e. a </w:t>
       </w:r>
       <w:r>
         <w:rPr>
@@ -6783,21 +6206,7 @@
         <w:rPr>
           <w:rFonts w:asciiTheme="minorHAnsi" w:hAnsiTheme="minorHAnsi" w:cstheme="minorHAnsi"/>
         </w:rPr>
-        <w:t xml:space="preserve">images, </w:t>
-      </w:r>
-      <w:proofErr w:type="gramStart"/>
-      <w:r>
-        <w:rPr>
-          <w:rFonts w:asciiTheme="minorHAnsi" w:hAnsiTheme="minorHAnsi" w:cstheme="minorHAnsi"/>
-        </w:rPr>
-        <w:t>bulleted</w:t>
-      </w:r>
-      <w:proofErr w:type="gramEnd"/>
-      <w:r>
-        <w:rPr>
-          <w:rFonts w:asciiTheme="minorHAnsi" w:hAnsiTheme="minorHAnsi" w:cstheme="minorHAnsi"/>
-        </w:rPr>
-        <w:t xml:space="preserve"> and </w:t>
+        <w:t xml:space="preserve">images, bulleted and </w:t>
       </w:r>
       <w:r>
         <w:rPr>
@@ -6827,16 +6236,8 @@
         <w:rPr>
           <w:rFonts w:asciiTheme="minorHAnsi" w:hAnsiTheme="minorHAnsi" w:cstheme="minorHAnsi"/>
         </w:rPr>
-        <w:t xml:space="preserve"> the steps required to reproduce the bug. Other tickets might use italics, bold </w:t>
-      </w:r>
-      <w:proofErr w:type="gramStart"/>
-      <w:r>
-        <w:rPr>
-          <w:rFonts w:asciiTheme="minorHAnsi" w:hAnsiTheme="minorHAnsi" w:cstheme="minorHAnsi"/>
-        </w:rPr>
-        <w:t>face</w:t>
-      </w:r>
-      <w:proofErr w:type="gramEnd"/>
+        <w:t xml:space="preserve"> the steps required to reproduce the bug. Other tickets might use italics, bold face</w:t>
+      </w:r>
       <w:r>
         <w:rPr>
           <w:rFonts w:asciiTheme="minorHAnsi" w:hAnsiTheme="minorHAnsi" w:cstheme="minorHAnsi"/>
@@ -7456,21 +6857,7 @@
         <w:rPr>
           <w:rFonts w:asciiTheme="minorHAnsi" w:hAnsiTheme="minorHAnsi" w:cstheme="minorHAnsi"/>
         </w:rPr>
-        <w:t xml:space="preserve">e. Fixed-width fonts are often used to display commands, </w:t>
-      </w:r>
-      <w:proofErr w:type="gramStart"/>
-      <w:r>
-        <w:rPr>
-          <w:rFonts w:asciiTheme="minorHAnsi" w:hAnsiTheme="minorHAnsi" w:cstheme="minorHAnsi"/>
-        </w:rPr>
-        <w:t>directories</w:t>
-      </w:r>
-      <w:proofErr w:type="gramEnd"/>
-      <w:r>
-        <w:rPr>
-          <w:rFonts w:asciiTheme="minorHAnsi" w:hAnsiTheme="minorHAnsi" w:cstheme="minorHAnsi"/>
-        </w:rPr>
-        <w:t xml:space="preserve"> or short pieces of code so that they stand out. For example. The text below uses a fixed-width font for a filename:</w:t>
+        <w:t>e. Fixed-width fonts are often used to display commands, directories or short pieces of code so that they stand out. For example. The text below uses a fixed-width font for a filename:</w:t>
       </w:r>
     </w:p>
     <w:p>
@@ -7785,16 +7172,8 @@
           <w:rFonts w:ascii="Courier" w:hAnsi="Courier" w:cstheme="minorHAnsi"/>
         </w:rPr>
         <w:tab/>
-        <w:t>print “Yep, I’m positive</w:t>
-      </w:r>
-      <w:proofErr w:type="gramStart"/>
-      <w:r>
-        <w:rPr>
-          <w:rFonts w:ascii="Courier" w:hAnsi="Courier" w:cstheme="minorHAnsi"/>
-        </w:rPr>
-        <w:t>”;</w:t>
-      </w:r>
-      <w:proofErr w:type="gramEnd"/>
+        <w:t>print “Yep, I’m positive”;</w:t>
+      </w:r>
     </w:p>
     <w:p>
       <w:pPr>
@@ -7964,21 +7343,7 @@
         <w:rPr>
           <w:rFonts w:asciiTheme="minorHAnsi" w:hAnsiTheme="minorHAnsi" w:cstheme="minorHAnsi"/>
         </w:rPr>
-        <w:t xml:space="preserve">As you know, FarmData2 is under active development.  Thus, there will be bugs, issues, missing features, </w:t>
-      </w:r>
-      <w:proofErr w:type="spellStart"/>
-      <w:r>
-        <w:rPr>
-          <w:rFonts w:asciiTheme="minorHAnsi" w:hAnsiTheme="minorHAnsi" w:cstheme="minorHAnsi"/>
-        </w:rPr>
-        <w:t>etc</w:t>
-      </w:r>
-      <w:proofErr w:type="spellEnd"/>
-      <w:r>
-        <w:rPr>
-          <w:rFonts w:asciiTheme="minorHAnsi" w:hAnsiTheme="minorHAnsi" w:cstheme="minorHAnsi"/>
-        </w:rPr>
-        <w:t xml:space="preserve">… that should be documented in the issue tracker when they are found. </w:t>
+        <w:t xml:space="preserve">As you know, FarmData2 is under active development.  Thus, there will be bugs, issues, missing features, etc… that should be documented in the issue tracker when they are found. </w:t>
       </w:r>
       <w:r>
         <w:rPr>
@@ -8116,21 +7481,7 @@
         <w:rPr>
           <w:rFonts w:asciiTheme="minorHAnsi" w:hAnsiTheme="minorHAnsi" w:cstheme="minorHAnsi"/>
         </w:rPr>
-        <w:t xml:space="preserve">Hint: Do a search for a </w:t>
-      </w:r>
-      <w:proofErr w:type="gramStart"/>
-      <w:r>
-        <w:rPr>
-          <w:rFonts w:asciiTheme="minorHAnsi" w:hAnsiTheme="minorHAnsi" w:cstheme="minorHAnsi"/>
-        </w:rPr>
-        <w:t>fairly wide</w:t>
-      </w:r>
-      <w:proofErr w:type="gramEnd"/>
-      <w:r>
-        <w:rPr>
-          <w:rFonts w:asciiTheme="minorHAnsi" w:hAnsiTheme="minorHAnsi" w:cstheme="minorHAnsi"/>
-        </w:rPr>
-        <w:t xml:space="preserve"> date range until you see the behavior.  Then do some more searches narrowing down the date range until you </w:t>
+        <w:t xml:space="preserve">Hint: Do a search for a fairly wide date range until you see the behavior.  Then do some more searches narrowing down the date range until you </w:t>
       </w:r>
       <w:r>
         <w:rPr>
@@ -8212,14 +7563,12 @@
         </w:rPr>
         <w:t xml:space="preserve">the “Total Number of Tray Seeds Planted” and “Average Seeds Planted per Hour” are reported as </w:t>
       </w:r>
-      <w:proofErr w:type="spellStart"/>
       <w:r>
         <w:rPr>
           <w:rFonts w:ascii="Courier" w:hAnsi="Courier" w:cstheme="minorHAnsi"/>
         </w:rPr>
         <w:t>NaN</w:t>
       </w:r>
-      <w:proofErr w:type="spellEnd"/>
       <w:r>
         <w:rPr>
           <w:rFonts w:asciiTheme="minorHAnsi" w:hAnsiTheme="minorHAnsi" w:cstheme="minorHAnsi"/>
@@ -8254,21 +7603,7 @@
         <w:rPr>
           <w:rFonts w:asciiTheme="minorHAnsi" w:hAnsiTheme="minorHAnsi" w:cstheme="minorHAnsi"/>
         </w:rPr>
-        <w:t xml:space="preserve">Hint: Do a search for a </w:t>
-      </w:r>
-      <w:proofErr w:type="gramStart"/>
-      <w:r>
-        <w:rPr>
-          <w:rFonts w:asciiTheme="minorHAnsi" w:hAnsiTheme="minorHAnsi" w:cstheme="minorHAnsi"/>
-        </w:rPr>
-        <w:t>fairly wide</w:t>
-      </w:r>
-      <w:proofErr w:type="gramEnd"/>
-      <w:r>
-        <w:rPr>
-          <w:rFonts w:asciiTheme="minorHAnsi" w:hAnsiTheme="minorHAnsi" w:cstheme="minorHAnsi"/>
-        </w:rPr>
-        <w:t xml:space="preserve"> date range until you see the behavior.  Then do some more searches narrowing down the date range until you </w:t>
+        <w:t xml:space="preserve">Hint: Do a search for a fairly wide date range until you see the behavior.  Then do some more searches narrowing down the date range until you </w:t>
       </w:r>
       <w:r>
         <w:rPr>
@@ -8894,9 +8229,8 @@
           <w:bCs/>
           <w:u w:val="single"/>
         </w:rPr>
-        <w:t xml:space="preserve"> </w:t>
-      </w:r>
-      <w:proofErr w:type="spellStart"/>
+        <w:t xml:space="preserve"> WiD </w:t>
+      </w:r>
       <w:r>
         <w:rPr>
           <w:rFonts w:asciiTheme="minorHAnsi" w:hAnsiTheme="minorHAnsi" w:cstheme="minorHAnsi"/>
@@ -8904,9 +8238,8 @@
           <w:bCs/>
           <w:u w:val="single"/>
         </w:rPr>
-        <w:t>WiD</w:t>
-      </w:r>
-      <w:proofErr w:type="spellEnd"/>
+        <w:t>R</w:t>
+      </w:r>
       <w:r>
         <w:rPr>
           <w:rFonts w:asciiTheme="minorHAnsi" w:hAnsiTheme="minorHAnsi" w:cstheme="minorHAnsi"/>
@@ -8914,7 +8247,7 @@
           <w:bCs/>
           <w:u w:val="single"/>
         </w:rPr>
-        <w:t xml:space="preserve"> </w:t>
+        <w:t>epository</w:t>
       </w:r>
       <w:r>
         <w:rPr>
@@ -8923,24 +8256,6 @@
           <w:bCs/>
           <w:u w:val="single"/>
         </w:rPr>
-        <w:t>R</w:t>
-      </w:r>
-      <w:r>
-        <w:rPr>
-          <w:rFonts w:asciiTheme="minorHAnsi" w:hAnsiTheme="minorHAnsi" w:cstheme="minorHAnsi"/>
-          <w:b/>
-          <w:bCs/>
-          <w:u w:val="single"/>
-        </w:rPr>
-        <w:t>epository</w:t>
-      </w:r>
-      <w:r>
-        <w:rPr>
-          <w:rFonts w:asciiTheme="minorHAnsi" w:hAnsiTheme="minorHAnsi" w:cstheme="minorHAnsi"/>
-          <w:b/>
-          <w:bCs/>
-          <w:u w:val="single"/>
-        </w:rPr>
         <w:t>:</w:t>
       </w:r>
     </w:p>
@@ -8961,69 +8276,13 @@
         <w:rPr>
           <w:rFonts w:asciiTheme="minorHAnsi" w:hAnsiTheme="minorHAnsi" w:cstheme="minorHAnsi"/>
         </w:rPr>
-        <w:t>COMP 190 is part of the Writing in the Discipline (</w:t>
-      </w:r>
-      <w:proofErr w:type="spellStart"/>
-      <w:r>
-        <w:rPr>
-          <w:rFonts w:asciiTheme="minorHAnsi" w:hAnsiTheme="minorHAnsi" w:cstheme="minorHAnsi"/>
-        </w:rPr>
-        <w:t>WiD</w:t>
-      </w:r>
-      <w:proofErr w:type="spellEnd"/>
-      <w:r>
-        <w:rPr>
-          <w:rFonts w:asciiTheme="minorHAnsi" w:hAnsiTheme="minorHAnsi" w:cstheme="minorHAnsi"/>
-        </w:rPr>
-        <w:t xml:space="preserve">) thread that runs through the computer science major.  In each course on the </w:t>
-      </w:r>
-      <w:proofErr w:type="spellStart"/>
-      <w:r>
-        <w:rPr>
-          <w:rFonts w:asciiTheme="minorHAnsi" w:hAnsiTheme="minorHAnsi" w:cstheme="minorHAnsi"/>
-        </w:rPr>
-        <w:t>WiD</w:t>
-      </w:r>
-      <w:proofErr w:type="spellEnd"/>
-      <w:r>
-        <w:rPr>
-          <w:rFonts w:asciiTheme="minorHAnsi" w:hAnsiTheme="minorHAnsi" w:cstheme="minorHAnsi"/>
-        </w:rPr>
-        <w:t xml:space="preserve"> thread you will complete a writing assignment and add it to your </w:t>
-      </w:r>
-      <w:proofErr w:type="spellStart"/>
-      <w:r>
-        <w:rPr>
-          <w:rFonts w:asciiTheme="minorHAnsi" w:hAnsiTheme="minorHAnsi" w:cstheme="minorHAnsi"/>
-        </w:rPr>
-        <w:t>WiD</w:t>
-      </w:r>
-      <w:proofErr w:type="spellEnd"/>
-      <w:r>
-        <w:rPr>
-          <w:rFonts w:asciiTheme="minorHAnsi" w:hAnsiTheme="minorHAnsi" w:cstheme="minorHAnsi"/>
-        </w:rPr>
-        <w:t xml:space="preserve"> Repository on GitHub. </w:t>
-      </w:r>
-      <w:r>
-        <w:rPr>
-          <w:rFonts w:asciiTheme="minorHAnsi" w:hAnsiTheme="minorHAnsi" w:cstheme="minorHAnsi"/>
-        </w:rPr>
-        <w:t>The bug report that you have written is the Writing in the Discipline (</w:t>
-      </w:r>
-      <w:proofErr w:type="spellStart"/>
-      <w:r>
-        <w:rPr>
-          <w:rFonts w:asciiTheme="minorHAnsi" w:hAnsiTheme="minorHAnsi" w:cstheme="minorHAnsi"/>
-        </w:rPr>
-        <w:t>WiD</w:t>
-      </w:r>
-      <w:proofErr w:type="spellEnd"/>
-      <w:r>
-        <w:rPr>
-          <w:rFonts w:asciiTheme="minorHAnsi" w:hAnsiTheme="minorHAnsi" w:cstheme="minorHAnsi"/>
-        </w:rPr>
-        <w:t>) assignment for this course.</w:t>
+        <w:t xml:space="preserve">COMP 190 is part of the Writing in the Discipline (WiD) thread that runs through the computer science major.  In each course on the WiD thread you will complete a writing assignment and add it to your WiD Repository on GitHub. </w:t>
+      </w:r>
+      <w:r>
+        <w:rPr>
+          <w:rFonts w:asciiTheme="minorHAnsi" w:hAnsiTheme="minorHAnsi" w:cstheme="minorHAnsi"/>
+        </w:rPr>
+        <w:t>The bug report that you have written is the Writing in the Discipline (WiD) assignment for this course.</w:t>
       </w:r>
     </w:p>
     <w:p>
@@ -9055,49 +8314,7 @@
         <w:rPr>
           <w:rFonts w:asciiTheme="minorHAnsi" w:hAnsiTheme="minorHAnsi" w:cstheme="minorHAnsi"/>
         </w:rPr>
-        <w:t xml:space="preserve">A </w:t>
-      </w:r>
-      <w:proofErr w:type="spellStart"/>
-      <w:r>
-        <w:rPr>
-          <w:rFonts w:asciiTheme="minorHAnsi" w:hAnsiTheme="minorHAnsi" w:cstheme="minorHAnsi"/>
-        </w:rPr>
-        <w:t>WiD</w:t>
-      </w:r>
-      <w:proofErr w:type="spellEnd"/>
-      <w:r>
-        <w:rPr>
-          <w:rFonts w:asciiTheme="minorHAnsi" w:hAnsiTheme="minorHAnsi" w:cstheme="minorHAnsi"/>
-        </w:rPr>
-        <w:t xml:space="preserve"> Repository has been created for you on GitHub.  If this is your first </w:t>
-      </w:r>
-      <w:proofErr w:type="spellStart"/>
-      <w:r>
-        <w:rPr>
-          <w:rFonts w:asciiTheme="minorHAnsi" w:hAnsiTheme="minorHAnsi" w:cstheme="minorHAnsi"/>
-        </w:rPr>
-        <w:t>WiD</w:t>
-      </w:r>
-      <w:proofErr w:type="spellEnd"/>
-      <w:r>
-        <w:rPr>
-          <w:rFonts w:asciiTheme="minorHAnsi" w:hAnsiTheme="minorHAnsi" w:cstheme="minorHAnsi"/>
-        </w:rPr>
-        <w:t xml:space="preserve"> course in computer </w:t>
-      </w:r>
-      <w:proofErr w:type="gramStart"/>
-      <w:r>
-        <w:rPr>
-          <w:rFonts w:asciiTheme="minorHAnsi" w:hAnsiTheme="minorHAnsi" w:cstheme="minorHAnsi"/>
-        </w:rPr>
-        <w:t>science</w:t>
-      </w:r>
-      <w:proofErr w:type="gramEnd"/>
-      <w:r>
-        <w:rPr>
-          <w:rFonts w:asciiTheme="minorHAnsi" w:hAnsiTheme="minorHAnsi" w:cstheme="minorHAnsi"/>
-        </w:rPr>
-        <w:t xml:space="preserve"> you will have received an e-mail inviting you to join that repository. Please accept that invitation.  </w:t>
+        <w:t xml:space="preserve">A WiD Repository has been created for you on GitHub.  If this is your first WiD course in computer science you will have received an e-mail inviting you to join that repository. Please accept that invitation.  </w:t>
       </w:r>
       <w:r>
         <w:rPr>
@@ -9109,35 +8326,7 @@
         <w:rPr>
           <w:rFonts w:asciiTheme="minorHAnsi" w:hAnsiTheme="minorHAnsi" w:cstheme="minorHAnsi"/>
         </w:rPr>
-        <w:t xml:space="preserve"> into GitHub and then visit the Dickinson-COMP-</w:t>
-      </w:r>
-      <w:proofErr w:type="spellStart"/>
-      <w:r>
-        <w:rPr>
-          <w:rFonts w:asciiTheme="minorHAnsi" w:hAnsiTheme="minorHAnsi" w:cstheme="minorHAnsi"/>
-        </w:rPr>
-        <w:t>WiD</w:t>
-      </w:r>
-      <w:proofErr w:type="spellEnd"/>
-      <w:r>
-        <w:rPr>
-          <w:rFonts w:asciiTheme="minorHAnsi" w:hAnsiTheme="minorHAnsi" w:cstheme="minorHAnsi"/>
-        </w:rPr>
-        <w:t xml:space="preserve"> organization on GitHub to find your </w:t>
-      </w:r>
-      <w:proofErr w:type="spellStart"/>
-      <w:r>
-        <w:rPr>
-          <w:rFonts w:asciiTheme="minorHAnsi" w:hAnsiTheme="minorHAnsi" w:cstheme="minorHAnsi"/>
-        </w:rPr>
-        <w:t>WiD</w:t>
-      </w:r>
-      <w:proofErr w:type="spellEnd"/>
-      <w:r>
-        <w:rPr>
-          <w:rFonts w:asciiTheme="minorHAnsi" w:hAnsiTheme="minorHAnsi" w:cstheme="minorHAnsi"/>
-        </w:rPr>
-        <w:t xml:space="preserve"> repository:</w:t>
+        <w:t xml:space="preserve"> into GitHub and then visit the Dickinson-COMP-WiD organization on GitHub to find your WiD repository:</w:t>
       </w:r>
     </w:p>
     <w:p>
@@ -9204,21 +8393,7 @@
         <w:rPr>
           <w:rFonts w:asciiTheme="minorHAnsi" w:hAnsiTheme="minorHAnsi" w:cstheme="minorHAnsi"/>
         </w:rPr>
-        <w:t xml:space="preserve">Give the URL of your </w:t>
-      </w:r>
-      <w:proofErr w:type="spellStart"/>
-      <w:r>
-        <w:rPr>
-          <w:rFonts w:asciiTheme="minorHAnsi" w:hAnsiTheme="minorHAnsi" w:cstheme="minorHAnsi"/>
-        </w:rPr>
-        <w:t>WiD</w:t>
-      </w:r>
-      <w:proofErr w:type="spellEnd"/>
-      <w:r>
-        <w:rPr>
-          <w:rFonts w:asciiTheme="minorHAnsi" w:hAnsiTheme="minorHAnsi" w:cstheme="minorHAnsi"/>
-        </w:rPr>
-        <w:t xml:space="preserve"> repository on GitHub.</w:t>
+        <w:t>Give the URL of your WiD repository on GitHub.</w:t>
       </w:r>
     </w:p>
     <w:p>
@@ -9285,21 +8460,7 @@
         <w:rPr>
           <w:rFonts w:asciiTheme="minorHAnsi" w:hAnsiTheme="minorHAnsi" w:cstheme="minorHAnsi"/>
         </w:rPr>
-        <w:t xml:space="preserve">set of instructions will guide you through the process of uploading a pdf of your ticket to your </w:t>
-      </w:r>
-      <w:proofErr w:type="spellStart"/>
-      <w:r>
-        <w:rPr>
-          <w:rFonts w:asciiTheme="minorHAnsi" w:hAnsiTheme="minorHAnsi" w:cstheme="minorHAnsi"/>
-        </w:rPr>
-        <w:t>WiD</w:t>
-      </w:r>
-      <w:proofErr w:type="spellEnd"/>
-      <w:r>
-        <w:rPr>
-          <w:rFonts w:asciiTheme="minorHAnsi" w:hAnsiTheme="minorHAnsi" w:cstheme="minorHAnsi"/>
-        </w:rPr>
-        <w:t xml:space="preserve"> repository:</w:t>
+        <w:t>set of instructions will guide you through the process of uploading a pdf of your ticket to your WiD repository:</w:t>
       </w:r>
     </w:p>
     <w:p>
@@ -9390,53 +8551,21 @@
           <w:rFonts w:asciiTheme="minorHAnsi" w:hAnsiTheme="minorHAnsi" w:cstheme="minorHAnsi"/>
           <w:color w:val="212529"/>
         </w:rPr>
-        <w:t xml:space="preserve">your </w:t>
-      </w:r>
-      <w:proofErr w:type="spellStart"/>
+        <w:t xml:space="preserve">your WiD repository in </w:t>
+      </w:r>
       <w:r>
         <w:rPr>
           <w:rFonts w:asciiTheme="minorHAnsi" w:hAnsiTheme="minorHAnsi" w:cstheme="minorHAnsi"/>
           <w:color w:val="212529"/>
         </w:rPr>
-        <w:t>WiD</w:t>
-      </w:r>
-      <w:proofErr w:type="spellEnd"/>
+        <w:t>the </w:t>
+      </w:r>
       <w:r>
         <w:rPr>
           <w:rFonts w:asciiTheme="minorHAnsi" w:hAnsiTheme="minorHAnsi" w:cstheme="minorHAnsi"/>
           <w:color w:val="212529"/>
         </w:rPr>
-        <w:t xml:space="preserve"> repository in </w:t>
-      </w:r>
-      <w:r>
-        <w:rPr>
-          <w:rFonts w:asciiTheme="minorHAnsi" w:hAnsiTheme="minorHAnsi" w:cstheme="minorHAnsi"/>
-          <w:color w:val="212529"/>
-        </w:rPr>
-        <w:t>the </w:t>
-      </w:r>
-      <w:r>
-        <w:rPr>
-          <w:rFonts w:asciiTheme="minorHAnsi" w:hAnsiTheme="minorHAnsi" w:cstheme="minorHAnsi"/>
-          <w:color w:val="212529"/>
-        </w:rPr>
-        <w:t>Dickinson-COMP-</w:t>
-      </w:r>
-      <w:proofErr w:type="spellStart"/>
-      <w:r>
-        <w:rPr>
-          <w:rFonts w:asciiTheme="minorHAnsi" w:hAnsiTheme="minorHAnsi" w:cstheme="minorHAnsi"/>
-          <w:color w:val="212529"/>
-        </w:rPr>
-        <w:t>WiD</w:t>
-      </w:r>
-      <w:proofErr w:type="spellEnd"/>
-      <w:r>
-        <w:rPr>
-          <w:rFonts w:asciiTheme="minorHAnsi" w:hAnsiTheme="minorHAnsi" w:cstheme="minorHAnsi"/>
-          <w:color w:val="212529"/>
-        </w:rPr>
-        <w:t xml:space="preserve"> Organization</w:t>
+        <w:t>Dickinson-COMP-WiD Organization</w:t>
       </w:r>
       <w:r>
         <w:rPr>
@@ -9573,21 +8702,7 @@
             <w:rStyle w:val="Hyperlink"/>
             <w:rFonts w:asciiTheme="minorHAnsi" w:hAnsiTheme="minorHAnsi" w:cstheme="minorHAnsi"/>
           </w:rPr>
-          <w:t>https://github.com/KirstieJane/STEMMRol</w:t>
-        </w:r>
-        <w:r>
-          <w:rPr>
-            <w:rStyle w:val="Hyperlink"/>
-            <w:rFonts w:asciiTheme="minorHAnsi" w:hAnsiTheme="minorHAnsi" w:cstheme="minorHAnsi"/>
-          </w:rPr>
-          <w:t>e</w:t>
-        </w:r>
-        <w:r>
-          <w:rPr>
-            <w:rStyle w:val="Hyperlink"/>
-            <w:rFonts w:asciiTheme="minorHAnsi" w:hAnsiTheme="minorHAnsi" w:cstheme="minorHAnsi"/>
-          </w:rPr>
-          <w:t>Models/wiki/Creating-new-folders-in-GitHub-repository-via-the-browser</w:t>
+          <w:t>https://github.com/KirstieJane/STEMMRoleModels/wiki/Creating-new-folders-in-GitHub-repository-via-the-browser</w:t>
         </w:r>
       </w:hyperlink>
       <w:r>
@@ -9701,21 +8816,7 @@
             <w:rStyle w:val="Hyperlink"/>
             <w:rFonts w:asciiTheme="minorHAnsi" w:hAnsiTheme="minorHAnsi" w:cstheme="minorHAnsi"/>
           </w:rPr>
-          <w:t>https://help.github.com/en/</w:t>
-        </w:r>
-        <w:r>
-          <w:rPr>
-            <w:rStyle w:val="Hyperlink"/>
-            <w:rFonts w:asciiTheme="minorHAnsi" w:hAnsiTheme="minorHAnsi" w:cstheme="minorHAnsi"/>
-          </w:rPr>
-          <w:t>g</w:t>
-        </w:r>
-        <w:r>
-          <w:rPr>
-            <w:rStyle w:val="Hyperlink"/>
-            <w:rFonts w:asciiTheme="minorHAnsi" w:hAnsiTheme="minorHAnsi" w:cstheme="minorHAnsi"/>
-          </w:rPr>
-          <w:t>ithub/managing-files-in-a-repository/adding-a-file-to-a-repository</w:t>
+          <w:t>https://help.github.com/en/github/managing-files-in-a-repository/adding-a-file-to-a-repository</w:t>
         </w:r>
       </w:hyperlink>
       <w:r>
@@ -9744,23 +8845,7 @@
           <w:rFonts w:asciiTheme="minorHAnsi" w:hAnsiTheme="minorHAnsi" w:cstheme="minorHAnsi"/>
           <w:color w:val="212529"/>
         </w:rPr>
-        <w:t xml:space="preserve">If you have problems creating the COMP190 folder or uploading your </w:t>
-      </w:r>
-      <w:proofErr w:type="gramStart"/>
-      <w:r>
-        <w:rPr>
-          <w:rFonts w:asciiTheme="minorHAnsi" w:hAnsiTheme="minorHAnsi" w:cstheme="minorHAnsi"/>
-          <w:color w:val="212529"/>
-        </w:rPr>
-        <w:t>PDF</w:t>
-      </w:r>
-      <w:proofErr w:type="gramEnd"/>
-      <w:r>
-        <w:rPr>
-          <w:rFonts w:asciiTheme="minorHAnsi" w:hAnsiTheme="minorHAnsi" w:cstheme="minorHAnsi"/>
-          <w:color w:val="212529"/>
-        </w:rPr>
-        <w:t xml:space="preserve"> please see your instructor for assistance.</w:t>
+        <w:t>If you have problems creating the COMP190 folder or uploading your PDF please see your instructor for assistance.</w:t>
       </w:r>
     </w:p>
     <w:p>
@@ -9910,7 +8995,7 @@
 </file>
 
 <file path=word/endnotes.xml><?xml version="1.0" encoding="utf-8"?>
-<w:endnotes xmlns:wpc="http://schemas.microsoft.com/office/word/2010/wordprocessingCanvas" xmlns:cx="http://schemas.microsoft.com/office/drawing/2014/chartex" xmlns:cx1="http://schemas.microsoft.com/office/drawing/2015/9/8/chartex" xmlns:cx2="http://schemas.microsoft.com/office/drawing/2015/10/21/chartex" xmlns:cx3="http://schemas.microsoft.com/office/drawing/2016/5/9/chartex" xmlns:cx4="http://schemas.microsoft.com/office/drawing/2016/5/10/chartex" xmlns:cx5="http://schemas.microsoft.com/office/drawing/2016/5/11/chartex" xmlns:cx6="http://schemas.microsoft.com/office/drawing/2016/5/12/chartex" xmlns:cx7="http://schemas.microsoft.com/office/drawing/2016/5/13/chartex" xmlns:cx8="http://schemas.microsoft.com/office/drawing/2016/5/14/chartex" xmlns:mc="http://schemas.openxmlformats.org/markup-compatibility/2006" xmlns:aink="http://schemas.microsoft.com/office/drawing/2016/ink" xmlns:am3d="http://schemas.microsoft.com/office/drawing/2017/model3d" xmlns:o="urn:schemas-microsoft-com:office:office" xmlns:oel="http://schemas.microsoft.com/office/2019/extlst" xmlns:r="http://schemas.openxmlformats.org/officeDocument/2006/relationships" xmlns:m="http://schemas.openxmlformats.org/officeDocument/2006/math" xmlns:v="urn:schemas-microsoft-com:vml" xmlns:wp14="http://schemas.microsoft.com/office/word/2010/wordprocessingDrawing" xmlns:wp="http://schemas.openxmlformats.org/drawingml/2006/wordprocessingDrawing" xmlns:w10="urn:schemas-microsoft-com:office:word" xmlns:w="http://schemas.openxmlformats.org/wordprocessingml/2006/main" xmlns:w14="http://schemas.microsoft.com/office/word/2010/wordml" xmlns:w15="http://schemas.microsoft.com/office/word/2012/wordml" xmlns:w16cex="http://schemas.microsoft.com/office/word/2018/wordml/cex" xmlns:w16cid="http://schemas.microsoft.com/office/word/2016/wordml/cid" xmlns:w16="http://schemas.microsoft.com/office/word/2018/wordml" xmlns:w16sdtdh="http://schemas.microsoft.com/office/word/2020/wordml/sdtdatahash" xmlns:w16se="http://schemas.microsoft.com/office/word/2015/wordml/symex" xmlns:wpg="http://schemas.microsoft.com/office/word/2010/wordprocessingGroup" xmlns:wpi="http://schemas.microsoft.com/office/word/2010/wordprocessingInk" xmlns:wne="http://schemas.microsoft.com/office/word/2006/wordml" xmlns:wps="http://schemas.microsoft.com/office/word/2010/wordprocessingShape" mc:Ignorable="w14 w15 w16se w16cid w16 w16cex w16sdtdh wp14">
+<w:endnotes xmlns:wpc="http://schemas.microsoft.com/office/word/2010/wordprocessingCanvas" xmlns:cx="http://schemas.microsoft.com/office/drawing/2014/chartex" xmlns:cx1="http://schemas.microsoft.com/office/drawing/2015/9/8/chartex" xmlns:cx2="http://schemas.microsoft.com/office/drawing/2015/10/21/chartex" xmlns:cx3="http://schemas.microsoft.com/office/drawing/2016/5/9/chartex" xmlns:cx4="http://schemas.microsoft.com/office/drawing/2016/5/10/chartex" xmlns:cx5="http://schemas.microsoft.com/office/drawing/2016/5/11/chartex" xmlns:cx6="http://schemas.microsoft.com/office/drawing/2016/5/12/chartex" xmlns:cx7="http://schemas.microsoft.com/office/drawing/2016/5/13/chartex" xmlns:cx8="http://schemas.microsoft.com/office/drawing/2016/5/14/chartex" xmlns:mc="http://schemas.openxmlformats.org/markup-compatibility/2006" xmlns:aink="http://schemas.microsoft.com/office/drawing/2016/ink" xmlns:am3d="http://schemas.microsoft.com/office/drawing/2017/model3d" xmlns:o="urn:schemas-microsoft-com:office:office" xmlns:oel="http://schemas.microsoft.com/office/2019/extlst" xmlns:r="http://schemas.openxmlformats.org/officeDocument/2006/relationships" xmlns:m="http://schemas.openxmlformats.org/officeDocument/2006/math" xmlns:v="urn:schemas-microsoft-com:vml" xmlns:wp14="http://schemas.microsoft.com/office/word/2010/wordprocessingDrawing" xmlns:wp="http://schemas.openxmlformats.org/drawingml/2006/wordprocessingDrawing" xmlns:w10="urn:schemas-microsoft-com:office:word" xmlns:w="http://schemas.openxmlformats.org/wordprocessingml/2006/main" xmlns:w14="http://schemas.microsoft.com/office/word/2010/wordml" xmlns:w15="http://schemas.microsoft.com/office/word/2012/wordml" xmlns:w16cex="http://schemas.microsoft.com/office/word/2018/wordml/cex" xmlns:w16cid="http://schemas.microsoft.com/office/word/2016/wordml/cid" xmlns:w16="http://schemas.microsoft.com/office/word/2018/wordml" xmlns:w16du="http://schemas.microsoft.com/office/word/2023/wordml/word16du" xmlns:w16sdtdh="http://schemas.microsoft.com/office/word/2020/wordml/sdtdatahash" xmlns:w16se="http://schemas.microsoft.com/office/word/2015/wordml/symex" xmlns:wpg="http://schemas.microsoft.com/office/word/2010/wordprocessingGroup" xmlns:wpi="http://schemas.microsoft.com/office/word/2010/wordprocessingInk" xmlns:wne="http://schemas.microsoft.com/office/word/2006/wordml" xmlns:wps="http://schemas.microsoft.com/office/word/2010/wordprocessingShape" mc:Ignorable="w14 w15 w16se w16cid w16 w16cex w16sdtdh wp14">
   <w:endnote w:type="separator" w:id="-1">
     <w:p>
       <w:r>
@@ -9929,7 +9014,7 @@
 </file>
 
 <file path=word/footer1.xml><?xml version="1.0" encoding="utf-8"?>
-<w:ftr xmlns:wpc="http://schemas.microsoft.com/office/word/2010/wordprocessingCanvas" xmlns:cx="http://schemas.microsoft.com/office/drawing/2014/chartex" xmlns:cx1="http://schemas.microsoft.com/office/drawing/2015/9/8/chartex" xmlns:cx2="http://schemas.microsoft.com/office/drawing/2015/10/21/chartex" xmlns:cx3="http://schemas.microsoft.com/office/drawing/2016/5/9/chartex" xmlns:cx4="http://schemas.microsoft.com/office/drawing/2016/5/10/chartex" xmlns:cx5="http://schemas.microsoft.com/office/drawing/2016/5/11/chartex" xmlns:cx6="http://schemas.microsoft.com/office/drawing/2016/5/12/chartex" xmlns:cx7="http://schemas.microsoft.com/office/drawing/2016/5/13/chartex" xmlns:cx8="http://schemas.microsoft.com/office/drawing/2016/5/14/chartex" xmlns:mc="http://schemas.openxmlformats.org/markup-compatibility/2006" xmlns:aink="http://schemas.microsoft.com/office/drawing/2016/ink" xmlns:am3d="http://schemas.microsoft.com/office/drawing/2017/model3d" xmlns:o="urn:schemas-microsoft-com:office:office" xmlns:oel="http://schemas.microsoft.com/office/2019/extlst" xmlns:r="http://schemas.openxmlformats.org/officeDocument/2006/relationships" xmlns:m="http://schemas.openxmlformats.org/officeDocument/2006/math" xmlns:v="urn:schemas-microsoft-com:vml" xmlns:wp14="http://schemas.microsoft.com/office/word/2010/wordprocessingDrawing" xmlns:wp="http://schemas.openxmlformats.org/drawingml/2006/wordprocessingDrawing" xmlns:w10="urn:schemas-microsoft-com:office:word" xmlns:w="http://schemas.openxmlformats.org/wordprocessingml/2006/main" xmlns:w14="http://schemas.microsoft.com/office/word/2010/wordml" xmlns:w15="http://schemas.microsoft.com/office/word/2012/wordml" xmlns:w16cex="http://schemas.microsoft.com/office/word/2018/wordml/cex" xmlns:w16cid="http://schemas.microsoft.com/office/word/2016/wordml/cid" xmlns:w16="http://schemas.microsoft.com/office/word/2018/wordml" xmlns:w16sdtdh="http://schemas.microsoft.com/office/word/2020/wordml/sdtdatahash" xmlns:w16se="http://schemas.microsoft.com/office/word/2015/wordml/symex" xmlns:wpg="http://schemas.microsoft.com/office/word/2010/wordprocessingGroup" xmlns:wpi="http://schemas.microsoft.com/office/word/2010/wordprocessingInk" xmlns:wne="http://schemas.microsoft.com/office/word/2006/wordml" xmlns:wps="http://schemas.microsoft.com/office/word/2010/wordprocessingShape" mc:Ignorable="w14 w15 w16se w16cid w16 w16cex w16sdtdh wp14">
+<w:ftr xmlns:wpc="http://schemas.microsoft.com/office/word/2010/wordprocessingCanvas" xmlns:cx="http://schemas.microsoft.com/office/drawing/2014/chartex" xmlns:cx1="http://schemas.microsoft.com/office/drawing/2015/9/8/chartex" xmlns:cx2="http://schemas.microsoft.com/office/drawing/2015/10/21/chartex" xmlns:cx3="http://schemas.microsoft.com/office/drawing/2016/5/9/chartex" xmlns:cx4="http://schemas.microsoft.com/office/drawing/2016/5/10/chartex" xmlns:cx5="http://schemas.microsoft.com/office/drawing/2016/5/11/chartex" xmlns:cx6="http://schemas.microsoft.com/office/drawing/2016/5/12/chartex" xmlns:cx7="http://schemas.microsoft.com/office/drawing/2016/5/13/chartex" xmlns:cx8="http://schemas.microsoft.com/office/drawing/2016/5/14/chartex" xmlns:mc="http://schemas.openxmlformats.org/markup-compatibility/2006" xmlns:aink="http://schemas.microsoft.com/office/drawing/2016/ink" xmlns:am3d="http://schemas.microsoft.com/office/drawing/2017/model3d" xmlns:o="urn:schemas-microsoft-com:office:office" xmlns:oel="http://schemas.microsoft.com/office/2019/extlst" xmlns:r="http://schemas.openxmlformats.org/officeDocument/2006/relationships" xmlns:m="http://schemas.openxmlformats.org/officeDocument/2006/math" xmlns:v="urn:schemas-microsoft-com:vml" xmlns:wp14="http://schemas.microsoft.com/office/word/2010/wordprocessingDrawing" xmlns:wp="http://schemas.openxmlformats.org/drawingml/2006/wordprocessingDrawing" xmlns:w10="urn:schemas-microsoft-com:office:word" xmlns:w="http://schemas.openxmlformats.org/wordprocessingml/2006/main" xmlns:w14="http://schemas.microsoft.com/office/word/2010/wordml" xmlns:w15="http://schemas.microsoft.com/office/word/2012/wordml" xmlns:w16cex="http://schemas.microsoft.com/office/word/2018/wordml/cex" xmlns:w16cid="http://schemas.microsoft.com/office/word/2016/wordml/cid" xmlns:w16="http://schemas.microsoft.com/office/word/2018/wordml" xmlns:w16du="http://schemas.microsoft.com/office/word/2023/wordml/word16du" xmlns:w16sdtdh="http://schemas.microsoft.com/office/word/2020/wordml/sdtdatahash" xmlns:w16se="http://schemas.microsoft.com/office/word/2015/wordml/symex" xmlns:wpg="http://schemas.microsoft.com/office/word/2010/wordprocessingGroup" xmlns:wpi="http://schemas.microsoft.com/office/word/2010/wordprocessingInk" xmlns:wne="http://schemas.microsoft.com/office/word/2006/wordml" xmlns:wps="http://schemas.microsoft.com/office/word/2010/wordprocessingShape" mc:Ignorable="w14 w15 w16se w16cid w16 w16cex w16sdtdh wp14">
   <w:p>
     <w:pPr>
       <w:shd w:val="clear" w:color="auto" w:fill="FFFFFF"/>
@@ -10027,47 +9112,7 @@
           <w:sz w:val="18"/>
           <w:szCs w:val="18"/>
         </w:rPr>
-        <w:t>Creative Commons Attribution-</w:t>
-      </w:r>
-      <w:proofErr w:type="spellStart"/>
-      <w:r>
-        <w:rPr>
-          <w:rStyle w:val="Hyperlink"/>
-          <w:color w:val="049CCF"/>
-          <w:sz w:val="18"/>
-          <w:szCs w:val="18"/>
-        </w:rPr>
-        <w:t>NonCommercial</w:t>
-      </w:r>
-      <w:proofErr w:type="spellEnd"/>
-      <w:r>
-        <w:rPr>
-          <w:rStyle w:val="Hyperlink"/>
-          <w:color w:val="049CCF"/>
-          <w:sz w:val="18"/>
-          <w:szCs w:val="18"/>
-        </w:rPr>
-        <w:t>-</w:t>
-      </w:r>
-      <w:proofErr w:type="spellStart"/>
-      <w:r>
-        <w:rPr>
-          <w:rStyle w:val="Hyperlink"/>
-          <w:color w:val="049CCF"/>
-          <w:sz w:val="18"/>
-          <w:szCs w:val="18"/>
-        </w:rPr>
-        <w:t>ShareAlike</w:t>
-      </w:r>
-      <w:proofErr w:type="spellEnd"/>
-      <w:r>
-        <w:rPr>
-          <w:rStyle w:val="Hyperlink"/>
-          <w:color w:val="049CCF"/>
-          <w:sz w:val="18"/>
-          <w:szCs w:val="18"/>
-        </w:rPr>
-        <w:t xml:space="preserve"> 4.0 International License</w:t>
+        <w:t>Creative Commons Attribution-NonCommercial-ShareAlike 4.0 International License</w:t>
       </w:r>
     </w:hyperlink>
     <w:r>
@@ -10088,7 +9133,7 @@
 </file>
 
 <file path=word/footnotes.xml><?xml version="1.0" encoding="utf-8"?>
-<w:footnotes xmlns:wpc="http://schemas.microsoft.com/office/word/2010/wordprocessingCanvas" xmlns:cx="http://schemas.microsoft.com/office/drawing/2014/chartex" xmlns:cx1="http://schemas.microsoft.com/office/drawing/2015/9/8/chartex" xmlns:cx2="http://schemas.microsoft.com/office/drawing/2015/10/21/chartex" xmlns:cx3="http://schemas.microsoft.com/office/drawing/2016/5/9/chartex" xmlns:cx4="http://schemas.microsoft.com/office/drawing/2016/5/10/chartex" xmlns:cx5="http://schemas.microsoft.com/office/drawing/2016/5/11/chartex" xmlns:cx6="http://schemas.microsoft.com/office/drawing/2016/5/12/chartex" xmlns:cx7="http://schemas.microsoft.com/office/drawing/2016/5/13/chartex" xmlns:cx8="http://schemas.microsoft.com/office/drawing/2016/5/14/chartex" xmlns:mc="http://schemas.openxmlformats.org/markup-compatibility/2006" xmlns:aink="http://schemas.microsoft.com/office/drawing/2016/ink" xmlns:am3d="http://schemas.microsoft.com/office/drawing/2017/model3d" xmlns:o="urn:schemas-microsoft-com:office:office" xmlns:oel="http://schemas.microsoft.com/office/2019/extlst" xmlns:r="http://schemas.openxmlformats.org/officeDocument/2006/relationships" xmlns:m="http://schemas.openxmlformats.org/officeDocument/2006/math" xmlns:v="urn:schemas-microsoft-com:vml" xmlns:wp14="http://schemas.microsoft.com/office/word/2010/wordprocessingDrawing" xmlns:wp="http://schemas.openxmlformats.org/drawingml/2006/wordprocessingDrawing" xmlns:w10="urn:schemas-microsoft-com:office:word" xmlns:w="http://schemas.openxmlformats.org/wordprocessingml/2006/main" xmlns:w14="http://schemas.microsoft.com/office/word/2010/wordml" xmlns:w15="http://schemas.microsoft.com/office/word/2012/wordml" xmlns:w16cex="http://schemas.microsoft.com/office/word/2018/wordml/cex" xmlns:w16cid="http://schemas.microsoft.com/office/word/2016/wordml/cid" xmlns:w16="http://schemas.microsoft.com/office/word/2018/wordml" xmlns:w16sdtdh="http://schemas.microsoft.com/office/word/2020/wordml/sdtdatahash" xmlns:w16se="http://schemas.microsoft.com/office/word/2015/wordml/symex" xmlns:wpg="http://schemas.microsoft.com/office/word/2010/wordprocessingGroup" xmlns:wpi="http://schemas.microsoft.com/office/word/2010/wordprocessingInk" xmlns:wne="http://schemas.microsoft.com/office/word/2006/wordml" xmlns:wps="http://schemas.microsoft.com/office/word/2010/wordprocessingShape" mc:Ignorable="w14 w15 w16se w16cid w16 w16cex w16sdtdh wp14">
+<w:footnotes xmlns:wpc="http://schemas.microsoft.com/office/word/2010/wordprocessingCanvas" xmlns:cx="http://schemas.microsoft.com/office/drawing/2014/chartex" xmlns:cx1="http://schemas.microsoft.com/office/drawing/2015/9/8/chartex" xmlns:cx2="http://schemas.microsoft.com/office/drawing/2015/10/21/chartex" xmlns:cx3="http://schemas.microsoft.com/office/drawing/2016/5/9/chartex" xmlns:cx4="http://schemas.microsoft.com/office/drawing/2016/5/10/chartex" xmlns:cx5="http://schemas.microsoft.com/office/drawing/2016/5/11/chartex" xmlns:cx6="http://schemas.microsoft.com/office/drawing/2016/5/12/chartex" xmlns:cx7="http://schemas.microsoft.com/office/drawing/2016/5/13/chartex" xmlns:cx8="http://schemas.microsoft.com/office/drawing/2016/5/14/chartex" xmlns:mc="http://schemas.openxmlformats.org/markup-compatibility/2006" xmlns:aink="http://schemas.microsoft.com/office/drawing/2016/ink" xmlns:am3d="http://schemas.microsoft.com/office/drawing/2017/model3d" xmlns:o="urn:schemas-microsoft-com:office:office" xmlns:oel="http://schemas.microsoft.com/office/2019/extlst" xmlns:r="http://schemas.openxmlformats.org/officeDocument/2006/relationships" xmlns:m="http://schemas.openxmlformats.org/officeDocument/2006/math" xmlns:v="urn:schemas-microsoft-com:vml" xmlns:wp14="http://schemas.microsoft.com/office/word/2010/wordprocessingDrawing" xmlns:wp="http://schemas.openxmlformats.org/drawingml/2006/wordprocessingDrawing" xmlns:w10="urn:schemas-microsoft-com:office:word" xmlns:w="http://schemas.openxmlformats.org/wordprocessingml/2006/main" xmlns:w14="http://schemas.microsoft.com/office/word/2010/wordml" xmlns:w15="http://schemas.microsoft.com/office/word/2012/wordml" xmlns:w16cex="http://schemas.microsoft.com/office/word/2018/wordml/cex" xmlns:w16cid="http://schemas.microsoft.com/office/word/2016/wordml/cid" xmlns:w16="http://schemas.microsoft.com/office/word/2018/wordml" xmlns:w16du="http://schemas.microsoft.com/office/word/2023/wordml/word16du" xmlns:w16sdtdh="http://schemas.microsoft.com/office/word/2020/wordml/sdtdatahash" xmlns:w16se="http://schemas.microsoft.com/office/word/2015/wordml/symex" xmlns:wpg="http://schemas.microsoft.com/office/word/2010/wordprocessingGroup" xmlns:wpi="http://schemas.microsoft.com/office/word/2010/wordprocessingInk" xmlns:wne="http://schemas.microsoft.com/office/word/2006/wordml" xmlns:wps="http://schemas.microsoft.com/office/word/2010/wordprocessingShape" mc:Ignorable="w14 w15 w16se w16cid w16 w16cex w16sdtdh wp14">
   <w:footnote w:type="separator" w:id="-1">
     <w:p>
       <w:r>
@@ -10107,7 +9152,7 @@
 </file>
 
 <file path=word/numbering.xml><?xml version="1.0" encoding="utf-8"?>
-<w:numbering xmlns:wpc="http://schemas.microsoft.com/office/word/2010/wordprocessingCanvas" xmlns:cx="http://schemas.microsoft.com/office/drawing/2014/chartex" xmlns:cx1="http://schemas.microsoft.com/office/drawing/2015/9/8/chartex" xmlns:cx2="http://schemas.microsoft.com/office/drawing/2015/10/21/chartex" xmlns:cx3="http://schemas.microsoft.com/office/drawing/2016/5/9/chartex" xmlns:cx4="http://schemas.microsoft.com/office/drawing/2016/5/10/chartex" xmlns:cx5="http://schemas.microsoft.com/office/drawing/2016/5/11/chartex" xmlns:cx6="http://schemas.microsoft.com/office/drawing/2016/5/12/chartex" xmlns:cx7="http://schemas.microsoft.com/office/drawing/2016/5/13/chartex" xmlns:cx8="http://schemas.microsoft.com/office/drawing/2016/5/14/chartex" xmlns:mc="http://schemas.openxmlformats.org/markup-compatibility/2006" xmlns:aink="http://schemas.microsoft.com/office/drawing/2016/ink" xmlns:am3d="http://schemas.microsoft.com/office/drawing/2017/model3d" xmlns:o="urn:schemas-microsoft-com:office:office" xmlns:oel="http://schemas.microsoft.com/office/2019/extlst" xmlns:r="http://schemas.openxmlformats.org/officeDocument/2006/relationships" xmlns:m="http://schemas.openxmlformats.org/officeDocument/2006/math" xmlns:v="urn:schemas-microsoft-com:vml" xmlns:wp14="http://schemas.microsoft.com/office/word/2010/wordprocessingDrawing" xmlns:wp="http://schemas.openxmlformats.org/drawingml/2006/wordprocessingDrawing" xmlns:w10="urn:schemas-microsoft-com:office:word" xmlns:w="http://schemas.openxmlformats.org/wordprocessingml/2006/main" xmlns:w14="http://schemas.microsoft.com/office/word/2010/wordml" xmlns:w15="http://schemas.microsoft.com/office/word/2012/wordml" xmlns:w16cex="http://schemas.microsoft.com/office/word/2018/wordml/cex" xmlns:w16cid="http://schemas.microsoft.com/office/word/2016/wordml/cid" xmlns:w16="http://schemas.microsoft.com/office/word/2018/wordml" xmlns:w16sdtdh="http://schemas.microsoft.com/office/word/2020/wordml/sdtdatahash" xmlns:w16se="http://schemas.microsoft.com/office/word/2015/wordml/symex" xmlns:wpg="http://schemas.microsoft.com/office/word/2010/wordprocessingGroup" xmlns:wpi="http://schemas.microsoft.com/office/word/2010/wordprocessingInk" xmlns:wne="http://schemas.microsoft.com/office/word/2006/wordml" xmlns:wps="http://schemas.microsoft.com/office/word/2010/wordprocessingShape" mc:Ignorable="w14 w15 w16se w16cid w16 w16cex w16sdtdh wp14">
+<w:numbering xmlns:wpc="http://schemas.microsoft.com/office/word/2010/wordprocessingCanvas" xmlns:cx="http://schemas.microsoft.com/office/drawing/2014/chartex" xmlns:cx1="http://schemas.microsoft.com/office/drawing/2015/9/8/chartex" xmlns:cx2="http://schemas.microsoft.com/office/drawing/2015/10/21/chartex" xmlns:cx3="http://schemas.microsoft.com/office/drawing/2016/5/9/chartex" xmlns:cx4="http://schemas.microsoft.com/office/drawing/2016/5/10/chartex" xmlns:cx5="http://schemas.microsoft.com/office/drawing/2016/5/11/chartex" xmlns:cx6="http://schemas.microsoft.com/office/drawing/2016/5/12/chartex" xmlns:cx7="http://schemas.microsoft.com/office/drawing/2016/5/13/chartex" xmlns:cx8="http://schemas.microsoft.com/office/drawing/2016/5/14/chartex" xmlns:mc="http://schemas.openxmlformats.org/markup-compatibility/2006" xmlns:aink="http://schemas.microsoft.com/office/drawing/2016/ink" xmlns:am3d="http://schemas.microsoft.com/office/drawing/2017/model3d" xmlns:o="urn:schemas-microsoft-com:office:office" xmlns:oel="http://schemas.microsoft.com/office/2019/extlst" xmlns:r="http://schemas.openxmlformats.org/officeDocument/2006/relationships" xmlns:m="http://schemas.openxmlformats.org/officeDocument/2006/math" xmlns:v="urn:schemas-microsoft-com:vml" xmlns:wp14="http://schemas.microsoft.com/office/word/2010/wordprocessingDrawing" xmlns:wp="http://schemas.openxmlformats.org/drawingml/2006/wordprocessingDrawing" xmlns:w10="urn:schemas-microsoft-com:office:word" xmlns:w="http://schemas.openxmlformats.org/wordprocessingml/2006/main" xmlns:w14="http://schemas.microsoft.com/office/word/2010/wordml" xmlns:w15="http://schemas.microsoft.com/office/word/2012/wordml" xmlns:w16cex="http://schemas.microsoft.com/office/word/2018/wordml/cex" xmlns:w16cid="http://schemas.microsoft.com/office/word/2016/wordml/cid" xmlns:w16="http://schemas.microsoft.com/office/word/2018/wordml" xmlns:w16du="http://schemas.microsoft.com/office/word/2023/wordml/word16du" xmlns:w16sdtdh="http://schemas.microsoft.com/office/word/2020/wordml/sdtdatahash" xmlns:w16se="http://schemas.microsoft.com/office/word/2015/wordml/symex" xmlns:wpg="http://schemas.microsoft.com/office/word/2010/wordprocessingGroup" xmlns:wpi="http://schemas.microsoft.com/office/word/2010/wordprocessingInk" xmlns:wne="http://schemas.microsoft.com/office/word/2006/wordml" xmlns:wps="http://schemas.microsoft.com/office/word/2010/wordprocessingShape" mc:Ignorable="w14 w15 w16se w16cid w16 w16cex w16sdtdh wp14">
   <w:abstractNum w:abstractNumId="0" w15:restartNumberingAfterBreak="0">
     <w:nsid w:val="04667086"/>
     <w:multiLevelType w:val="multilevel"/>

</xml_diff>